<commit_message>
feat: Add user signup and admin middleware
Implemented user registration with signup form, controller actions, and routes. Added ensureAdmin and shareAuthState middlewares for authentication state sharing and admin access control. Updated views and routes to support signup and admin-only deck management. Minor fixes to deck publishing logic and authentication checks in views.
</commit_message>
<xml_diff>
--- a/z-meron/P_Bulle_Dev-Flashcards.docx
+++ b/z-meron/P_Bulle_Dev-Flashcards.docx
@@ -2792,13 +2792,11 @@
         </w:numPr>
         <w:rPr>
           <w:rFonts w:ascii="Century Gothic" w:hAnsi="Century Gothic"/>
-          <w:highlight w:val="yellow"/>
-        </w:rPr>
-      </w:pPr>
-      <w:r>
-        <w:rPr>
-          <w:rFonts w:ascii="Century Gothic" w:hAnsi="Century Gothic"/>
-          <w:highlight w:val="yellow"/>
+        </w:rPr>
+      </w:pPr>
+      <w:r>
+        <w:rPr>
+          <w:rFonts w:ascii="Century Gothic" w:hAnsi="Century Gothic"/>
         </w:rPr>
         <w:lastRenderedPageBreak/>
         <w:t>L</w:t>
@@ -2806,7 +2804,6 @@
       <w:r>
         <w:rPr>
           <w:rFonts w:ascii="Century Gothic" w:hAnsi="Century Gothic"/>
-          <w:highlight w:val="yellow"/>
         </w:rPr>
         <w:t>a gestion des utilisateurs</w:t>
       </w:r>
@@ -2914,13 +2911,11 @@
         </w:numPr>
         <w:rPr>
           <w:rFonts w:ascii="Century Gothic" w:hAnsi="Century Gothic"/>
-          <w:highlight w:val="yellow"/>
-        </w:rPr>
-      </w:pPr>
-      <w:r>
-        <w:rPr>
-          <w:rFonts w:ascii="Century Gothic" w:hAnsi="Century Gothic"/>
-          <w:highlight w:val="yellow"/>
+        </w:rPr>
+      </w:pPr>
+      <w:r>
+        <w:rPr>
+          <w:rFonts w:ascii="Century Gothic" w:hAnsi="Century Gothic"/>
         </w:rPr>
         <w:t>Jouer à tous les decks publiés sur l’application</w:t>
       </w:r>
@@ -3019,6 +3014,7 @@
       <w:r>
         <w:rPr>
           <w:rFonts w:ascii="Century Gothic" w:hAnsi="Century Gothic"/>
+          <w:highlight w:val="yellow"/>
         </w:rPr>
         <w:t>Un admin peut tout faire sur l’application c’est-à-dire gérer n’importe quel deck.</w:t>
       </w:r>
@@ -4128,7 +4124,7 @@
               <w:sz w:val="16"/>
               <w:szCs w:val="16"/>
             </w:rPr>
-            <w:t>07.12.2025</w:t>
+            <w:t>08.12.2025</w:t>
           </w:r>
           <w:r>
             <w:rPr>
@@ -4797,7 +4793,7 @@
         <w:snapToGrid w:val="0"/>
         <w:sz w:val="12"/>
       </w:rPr>
-      <w:t>07/12/2025</w:t>
+      <w:t>08/12/2025</w:t>
     </w:r>
     <w:r>
       <w:rPr>
@@ -4846,7 +4842,7 @@
         <w:snapToGrid w:val="0"/>
         <w:sz w:val="12"/>
       </w:rPr>
-      <w:t>21:35</w:t>
+      <w:t>22:06</w:t>
     </w:r>
     <w:r>
       <w:rPr>
@@ -10354,6 +10350,23 @@
 </file>
 
 <file path=customXml/item1.xml><?xml version="1.0" encoding="utf-8"?>
+<?mso-contentType ?>
+<FormTemplates xmlns="http://schemas.microsoft.com/sharepoint/v3/contenttype/forms">
+  <Display>DocumentLibraryForm</Display>
+  <Edit>DocumentLibraryForm</Edit>
+  <New>DocumentLibraryForm</New>
+</FormTemplates>
+</file>
+
+<file path=customXml/item2.xml><?xml version="1.0" encoding="utf-8"?>
+<p:properties xmlns:p="http://schemas.microsoft.com/office/2006/metadata/properties" xmlns:xsi="http://www.w3.org/2001/XMLSchema-instance" xmlns:pc="http://schemas.microsoft.com/office/infopath/2007/PartnerControls">
+  <documentManagement>
+    <_activity xmlns="5050927d-c905-4765-a2b8-2c4fb84ebfbe" xsi:nil="true"/>
+  </documentManagement>
+</p:properties>
+</file>
+
+<file path=customXml/item3.xml><?xml version="1.0" encoding="utf-8"?>
 <ct:contentTypeSchema xmlns:ct="http://schemas.microsoft.com/office/2006/metadata/contentType" xmlns:ma="http://schemas.microsoft.com/office/2006/metadata/properties/metaAttributes" ct:_="" ma:_="" ma:contentTypeName="Document" ma:contentTypeID="0x010100398992936FBB084095783FF6DB990994" ma:contentTypeVersion="16" ma:contentTypeDescription="Crée un document." ma:contentTypeScope="" ma:versionID="e2e7299c93002442b16129ac7b1fe86d">
   <xsd:schema xmlns:xsd="http://www.w3.org/2001/XMLSchema" xmlns:xs="http://www.w3.org/2001/XMLSchema" xmlns:p="http://schemas.microsoft.com/office/2006/metadata/properties" xmlns:ns3="e8170872-c032-4720-8282-918eeb87723c" xmlns:ns4="5050927d-c905-4765-a2b8-2c4fb84ebfbe" targetNamespace="http://schemas.microsoft.com/office/2006/metadata/properties" ma:root="true" ma:fieldsID="a6770550efae6d0033fc4e01b8a67be5" ns3:_="" ns4:_="">
     <xsd:import namespace="e8170872-c032-4720-8282-918eeb87723c"/>
@@ -10592,24 +10605,25 @@
 </ct:contentTypeSchema>
 </file>
 
-<file path=customXml/item2.xml><?xml version="1.0" encoding="utf-8"?>
-<p:properties xmlns:p="http://schemas.microsoft.com/office/2006/metadata/properties" xmlns:xsi="http://www.w3.org/2001/XMLSchema-instance" xmlns:pc="http://schemas.microsoft.com/office/infopath/2007/PartnerControls">
-  <documentManagement>
-    <_activity xmlns="5050927d-c905-4765-a2b8-2c4fb84ebfbe" xsi:nil="true"/>
-  </documentManagement>
-</p:properties>
+<file path=customXml/itemProps1.xml><?xml version="1.0" encoding="utf-8"?>
+<ds:datastoreItem xmlns:ds="http://schemas.openxmlformats.org/officeDocument/2006/customXml" ds:itemID="{649F966D-34B2-4A24-8ABC-37FCF87BB969}">
+  <ds:schemaRefs>
+    <ds:schemaRef ds:uri="http://schemas.microsoft.com/sharepoint/v3/contenttype/forms"/>
+  </ds:schemaRefs>
+</ds:datastoreItem>
 </file>
 
-<file path=customXml/item3.xml><?xml version="1.0" encoding="utf-8"?>
-<?mso-contentType ?>
-<FormTemplates xmlns="http://schemas.microsoft.com/sharepoint/v3/contenttype/forms">
-  <Display>DocumentLibraryForm</Display>
-  <Edit>DocumentLibraryForm</Edit>
-  <New>DocumentLibraryForm</New>
-</FormTemplates>
+<file path=customXml/itemProps2.xml><?xml version="1.0" encoding="utf-8"?>
+<ds:datastoreItem xmlns:ds="http://schemas.openxmlformats.org/officeDocument/2006/customXml" ds:itemID="{1FEC9E11-7618-49B0-B2CE-A821B0FF7151}">
+  <ds:schemaRefs>
+    <ds:schemaRef ds:uri="http://schemas.microsoft.com/office/2006/metadata/properties"/>
+    <ds:schemaRef ds:uri="http://schemas.microsoft.com/office/infopath/2007/PartnerControls"/>
+    <ds:schemaRef ds:uri="5050927d-c905-4765-a2b8-2c4fb84ebfbe"/>
+  </ds:schemaRefs>
+</ds:datastoreItem>
 </file>
 
-<file path=customXml/itemProps1.xml><?xml version="1.0" encoding="utf-8"?>
+<file path=customXml/itemProps3.xml><?xml version="1.0" encoding="utf-8"?>
 <ds:datastoreItem xmlns:ds="http://schemas.openxmlformats.org/officeDocument/2006/customXml" ds:itemID="{D694F897-DAE7-4A26-BB50-75C0E4ED0ED3}">
   <ds:schemaRefs>
     <ds:schemaRef ds:uri="http://schemas.microsoft.com/office/2006/metadata/contentType"/>
@@ -10626,22 +10640,4 @@
     <ds:schemaRef ds:uri="http://schemas.microsoft.com/internal/obd"/>
   </ds:schemaRefs>
 </ds:datastoreItem>
-</file>
-
-<file path=customXml/itemProps2.xml><?xml version="1.0" encoding="utf-8"?>
-<ds:datastoreItem xmlns:ds="http://schemas.openxmlformats.org/officeDocument/2006/customXml" ds:itemID="{1FEC9E11-7618-49B0-B2CE-A821B0FF7151}">
-  <ds:schemaRefs>
-    <ds:schemaRef ds:uri="http://schemas.microsoft.com/office/2006/metadata/properties"/>
-    <ds:schemaRef ds:uri="http://schemas.microsoft.com/office/infopath/2007/PartnerControls"/>
-    <ds:schemaRef ds:uri="5050927d-c905-4765-a2b8-2c4fb84ebfbe"/>
-  </ds:schemaRefs>
-</ds:datastoreItem>
-</file>
-
-<file path=customXml/itemProps3.xml><?xml version="1.0" encoding="utf-8"?>
-<ds:datastoreItem xmlns:ds="http://schemas.openxmlformats.org/officeDocument/2006/customXml" ds:itemID="{649F966D-34B2-4A24-8ABC-37FCF87BB969}">
-  <ds:schemaRefs>
-    <ds:schemaRef ds:uri="http://schemas.microsoft.com/sharepoint/v3/contenttype/forms"/>
-  </ds:schemaRefs>
-</ds:datastoreItem>
 </file>
</xml_diff>

<commit_message>
feat: Add Docker Compose setup for MySQL and phpMyAdmin
Introduces a docker-compose.yml file to set up MySQL and phpMyAdmin services for local development. Also updates the P_Bulle_Dev-Flashcards.docx file.
</commit_message>
<xml_diff>
--- a/z-meron/P_Bulle_Dev-Flashcards.docx
+++ b/z-meron/P_Bulle_Dev-Flashcards.docx
@@ -1,10 +1,10 @@
 
 <file path=word/document.xml><?xml version="1.0" encoding="utf-8"?>
-<w:document xmlns:wpc="http://schemas.microsoft.com/office/word/2010/wordprocessingCanvas" xmlns:cx="http://schemas.microsoft.com/office/drawing/2014/chartex" xmlns:cx1="http://schemas.microsoft.com/office/drawing/2015/9/8/chartex" xmlns:cx2="http://schemas.microsoft.com/office/drawing/2015/10/21/chartex" xmlns:cx3="http://schemas.microsoft.com/office/drawing/2016/5/9/chartex" xmlns:cx4="http://schemas.microsoft.com/office/drawing/2016/5/10/chartex" xmlns:cx5="http://schemas.microsoft.com/office/drawing/2016/5/11/chartex" xmlns:cx6="http://schemas.microsoft.com/office/drawing/2016/5/12/chartex" xmlns:cx7="http://schemas.microsoft.com/office/drawing/2016/5/13/chartex" xmlns:cx8="http://schemas.microsoft.com/office/drawing/2016/5/14/chartex" xmlns:mc="http://schemas.openxmlformats.org/markup-compatibility/2006" xmlns:aink="http://schemas.microsoft.com/office/drawing/2016/ink" xmlns:am3d="http://schemas.microsoft.com/office/drawing/2017/model3d" xmlns:o="urn:schemas-microsoft-com:office:office" xmlns:oel="http://schemas.microsoft.com/office/2019/extlst" xmlns:r="http://schemas.openxmlformats.org/officeDocument/2006/relationships" xmlns:m="http://schemas.openxmlformats.org/officeDocument/2006/math" xmlns:v="urn:schemas-microsoft-com:vml" xmlns:wp14="http://schemas.microsoft.com/office/word/2010/wordprocessingDrawing" xmlns:wp="http://schemas.openxmlformats.org/drawingml/2006/wordprocessingDrawing" xmlns:w10="urn:schemas-microsoft-com:office:word" xmlns:w="http://schemas.openxmlformats.org/wordprocessingml/2006/main" xmlns:w14="http://schemas.microsoft.com/office/word/2010/wordml" xmlns:w15="http://schemas.microsoft.com/office/word/2012/wordml" xmlns:w16cex="http://schemas.microsoft.com/office/word/2018/wordml/cex" xmlns:w16cid="http://schemas.microsoft.com/office/word/2016/wordml/cid" xmlns:w16="http://schemas.microsoft.com/office/word/2018/wordml" xmlns:w16du="http://schemas.microsoft.com/office/word/2023/wordml/word16du" xmlns:w16sdtdh="http://schemas.microsoft.com/office/word/2020/wordml/sdtdatahash" xmlns:w16sdtfl="http://schemas.microsoft.com/office/word/2024/wordml/sdtformatlock" xmlns:w16se="http://schemas.microsoft.com/office/word/2015/wordml/symex" xmlns:wpg="http://schemas.microsoft.com/office/word/2010/wordprocessingGroup" xmlns:wpi="http://schemas.microsoft.com/office/word/2010/wordprocessingInk" xmlns:wne="http://schemas.microsoft.com/office/word/2006/wordml" xmlns:wps="http://schemas.microsoft.com/office/word/2010/wordprocessingShape" mc:Ignorable="w14 w15 w16se w16cid w16 w16cex w16sdtdh w16sdtfl w16du wp14">
+<w:document xmlns:wpc="http://schemas.microsoft.com/office/word/2010/wordprocessingCanvas" xmlns:cx="http://schemas.microsoft.com/office/drawing/2014/chartex" xmlns:cx1="http://schemas.microsoft.com/office/drawing/2015/9/8/chartex" xmlns:cx2="http://schemas.microsoft.com/office/drawing/2015/10/21/chartex" xmlns:cx3="http://schemas.microsoft.com/office/drawing/2016/5/9/chartex" xmlns:cx4="http://schemas.microsoft.com/office/drawing/2016/5/10/chartex" xmlns:cx5="http://schemas.microsoft.com/office/drawing/2016/5/11/chartex" xmlns:cx6="http://schemas.microsoft.com/office/drawing/2016/5/12/chartex" xmlns:cx7="http://schemas.microsoft.com/office/drawing/2016/5/13/chartex" xmlns:cx8="http://schemas.microsoft.com/office/drawing/2016/5/14/chartex" xmlns:mc="http://schemas.openxmlformats.org/markup-compatibility/2006" xmlns:aink="http://schemas.microsoft.com/office/drawing/2016/ink" xmlns:am3d="http://schemas.microsoft.com/office/drawing/2017/model3d" xmlns:o="urn:schemas-microsoft-com:office:office" xmlns:oel="http://schemas.microsoft.com/office/2019/extlst" xmlns:r="http://schemas.openxmlformats.org/officeDocument/2006/relationships" xmlns:m="http://schemas.openxmlformats.org/officeDocument/2006/math" xmlns:v="urn:schemas-microsoft-com:vml" xmlns:wp14="http://schemas.microsoft.com/office/word/2010/wordprocessingDrawing" xmlns:wp="http://schemas.openxmlformats.org/drawingml/2006/wordprocessingDrawing" xmlns:w10="urn:schemas-microsoft-com:office:word" xmlns:w="http://schemas.openxmlformats.org/wordprocessingml/2006/main" xmlns:w14="http://schemas.microsoft.com/office/word/2010/wordml" xmlns:w15="http://schemas.microsoft.com/office/word/2012/wordml" xmlns:w16cex="http://schemas.microsoft.com/office/word/2018/wordml/cex" xmlns:w16cid="http://schemas.microsoft.com/office/word/2016/wordml/cid" xmlns:w16="http://schemas.microsoft.com/office/word/2018/wordml" xmlns:w16sdtdh="http://schemas.microsoft.com/office/word/2020/wordml/sdtdatahash" xmlns:w16se="http://schemas.microsoft.com/office/word/2015/wordml/symex" xmlns:wpg="http://schemas.microsoft.com/office/word/2010/wordprocessingGroup" xmlns:wpi="http://schemas.microsoft.com/office/word/2010/wordprocessingInk" xmlns:wne="http://schemas.microsoft.com/office/word/2006/wordml" xmlns:wps="http://schemas.microsoft.com/office/word/2010/wordprocessingShape" mc:Ignorable="w14 w15 w16se w16cid w16 w16cex w16sdtdh wp14">
   <w:body>
     <w:p>
       <w:pPr>
-        <w:pStyle w:val="Heading1"/>
+        <w:pStyle w:val="Titre1"/>
         <w:spacing w:before="240"/>
         <w:rPr>
           <w:rFonts w:ascii="Century Gothic" w:hAnsi="Century Gothic"/>
@@ -568,7 +568,7 @@
     </w:p>
     <w:p>
       <w:pPr>
-        <w:pStyle w:val="Heading1"/>
+        <w:pStyle w:val="Titre1"/>
         <w:spacing w:before="240"/>
         <w:rPr>
           <w:rFonts w:ascii="Century Gothic" w:hAnsi="Century Gothic"/>
@@ -589,7 +589,7 @@
     </w:p>
     <w:p>
       <w:pPr>
-        <w:pStyle w:val="BodyText"/>
+        <w:pStyle w:val="Corpsdetexte"/>
         <w:numPr>
           <w:ilvl w:val="0"/>
           <w:numId w:val="2"/>
@@ -646,7 +646,7 @@
     </w:p>
     <w:p>
       <w:pPr>
-        <w:pStyle w:val="BodyText"/>
+        <w:pStyle w:val="Corpsdetexte"/>
         <w:numPr>
           <w:ilvl w:val="0"/>
           <w:numId w:val="2"/>
@@ -685,7 +685,7 @@
     </w:p>
     <w:p>
       <w:pPr>
-        <w:pStyle w:val="BodyText"/>
+        <w:pStyle w:val="Corpsdetexte"/>
         <w:numPr>
           <w:ilvl w:val="0"/>
           <w:numId w:val="2"/>
@@ -778,7 +778,7 @@
     </w:p>
     <w:p>
       <w:pPr>
-        <w:pStyle w:val="BodyText"/>
+        <w:pStyle w:val="Corpsdetexte"/>
         <w:numPr>
           <w:ilvl w:val="0"/>
           <w:numId w:val="2"/>
@@ -847,7 +847,7 @@
     </w:p>
     <w:p>
       <w:pPr>
-        <w:pStyle w:val="BodyText"/>
+        <w:pStyle w:val="Corpsdetexte"/>
         <w:numPr>
           <w:ilvl w:val="0"/>
           <w:numId w:val="2"/>
@@ -952,7 +952,7 @@
     </w:p>
     <w:p>
       <w:pPr>
-        <w:pStyle w:val="BodyText"/>
+        <w:pStyle w:val="Corpsdetexte"/>
         <w:numPr>
           <w:ilvl w:val="0"/>
           <w:numId w:val="2"/>
@@ -1026,7 +1026,7 @@
     </w:p>
     <w:p>
       <w:pPr>
-        <w:pStyle w:val="Heading1"/>
+        <w:pStyle w:val="Titre1"/>
         <w:spacing w:before="240"/>
         <w:rPr>
           <w:rFonts w:ascii="Century Gothic" w:hAnsi="Century Gothic"/>
@@ -1102,7 +1102,7 @@
     </w:p>
     <w:p>
       <w:pPr>
-        <w:pStyle w:val="Heading1"/>
+        <w:pStyle w:val="Titre1"/>
         <w:spacing w:before="240"/>
         <w:rPr>
           <w:rFonts w:ascii="Century Gothic" w:hAnsi="Century Gothic"/>
@@ -1179,7 +1179,7 @@
     </w:p>
     <w:p>
       <w:pPr>
-        <w:pStyle w:val="Heading1"/>
+        <w:pStyle w:val="Titre1"/>
         <w:spacing w:before="240"/>
         <w:rPr>
           <w:rFonts w:ascii="Century Gothic" w:hAnsi="Century Gothic"/>
@@ -1217,7 +1217,7 @@
           </w:tcPr>
           <w:p>
             <w:pPr>
-              <w:pStyle w:val="BodyText"/>
+              <w:pStyle w:val="Corpsdetexte"/>
               <w:numPr>
                 <w:ilvl w:val="0"/>
                 <w:numId w:val="3"/>
@@ -1237,7 +1237,7 @@
           </w:p>
           <w:p>
             <w:pPr>
-              <w:pStyle w:val="BodyText"/>
+              <w:pStyle w:val="Corpsdetexte"/>
               <w:numPr>
                 <w:ilvl w:val="0"/>
                 <w:numId w:val="3"/>
@@ -1257,7 +1257,7 @@
           </w:p>
           <w:p>
             <w:pPr>
-              <w:pStyle w:val="BodyText"/>
+              <w:pStyle w:val="Corpsdetexte"/>
               <w:numPr>
                 <w:ilvl w:val="0"/>
                 <w:numId w:val="3"/>
@@ -1277,7 +1277,7 @@
           </w:p>
           <w:p>
             <w:pPr>
-              <w:pStyle w:val="BodyText"/>
+              <w:pStyle w:val="Corpsdetexte"/>
               <w:numPr>
                 <w:ilvl w:val="0"/>
                 <w:numId w:val="3"/>
@@ -1303,7 +1303,7 @@
           </w:p>
           <w:p>
             <w:pPr>
-              <w:pStyle w:val="BodyText"/>
+              <w:pStyle w:val="Corpsdetexte"/>
               <w:numPr>
                 <w:ilvl w:val="0"/>
                 <w:numId w:val="3"/>
@@ -1346,7 +1346,7 @@
     </w:tbl>
     <w:p>
       <w:pPr>
-        <w:pStyle w:val="Heading1"/>
+        <w:pStyle w:val="Titre1"/>
         <w:spacing w:before="240"/>
         <w:rPr>
           <w:rFonts w:ascii="Century Gothic" w:hAnsi="Century Gothic"/>
@@ -1384,7 +1384,7 @@
           </w:tcPr>
           <w:p>
             <w:pPr>
-              <w:pStyle w:val="BodyText"/>
+              <w:pStyle w:val="Corpsdetexte"/>
               <w:numPr>
                 <w:ilvl w:val="0"/>
                 <w:numId w:val="36"/>
@@ -1409,7 +1409,7 @@
           </w:p>
           <w:p>
             <w:pPr>
-              <w:pStyle w:val="BodyText"/>
+              <w:pStyle w:val="Corpsdetexte"/>
               <w:numPr>
                 <w:ilvl w:val="0"/>
                 <w:numId w:val="36"/>
@@ -1443,7 +1443,7 @@
     </w:tbl>
     <w:p>
       <w:pPr>
-        <w:pStyle w:val="Heading1"/>
+        <w:pStyle w:val="Titre1"/>
         <w:pageBreakBefore/>
         <w:spacing w:before="240"/>
         <w:rPr>
@@ -1476,7 +1476,7 @@
     </w:p>
     <w:p>
       <w:pPr>
-        <w:pStyle w:val="BodyText"/>
+        <w:pStyle w:val="Corpsdetexte"/>
         <w:rPr>
           <w:rFonts w:ascii="Century Gothic" w:hAnsi="Century Gothic"/>
         </w:rPr>
@@ -1546,7 +1546,7 @@
     </w:p>
     <w:p>
       <w:pPr>
-        <w:pStyle w:val="BodyText"/>
+        <w:pStyle w:val="Corpsdetexte"/>
         <w:rPr>
           <w:rFonts w:ascii="Century Gothic" w:hAnsi="Century Gothic"/>
         </w:rPr>
@@ -1590,7 +1590,7 @@
     </w:p>
     <w:p>
       <w:pPr>
-        <w:pStyle w:val="BodyText"/>
+        <w:pStyle w:val="Corpsdetexte"/>
         <w:rPr>
           <w:rFonts w:ascii="Century Gothic" w:hAnsi="Century Gothic"/>
         </w:rPr>
@@ -1612,7 +1612,7 @@
     </w:p>
     <w:p>
       <w:pPr>
-        <w:pStyle w:val="BodyText"/>
+        <w:pStyle w:val="Corpsdetexte"/>
         <w:rPr>
           <w:rFonts w:ascii="Century Gothic" w:hAnsi="Century Gothic"/>
         </w:rPr>
@@ -1656,7 +1656,7 @@
     </w:p>
     <w:p>
       <w:pPr>
-        <w:pStyle w:val="BodyText"/>
+        <w:pStyle w:val="Corpsdetexte"/>
         <w:rPr>
           <w:rFonts w:ascii="Century Gothic" w:hAnsi="Century Gothic"/>
         </w:rPr>
@@ -1676,7 +1676,7 @@
     </w:p>
     <w:p>
       <w:pPr>
-        <w:pStyle w:val="BodyText"/>
+        <w:pStyle w:val="Corpsdetexte"/>
         <w:rPr>
           <w:rFonts w:ascii="Century Gothic" w:hAnsi="Century Gothic"/>
         </w:rPr>
@@ -1690,7 +1690,7 @@
     </w:p>
     <w:p>
       <w:pPr>
-        <w:pStyle w:val="BodyText"/>
+        <w:pStyle w:val="Corpsdetexte"/>
         <w:rPr>
           <w:rFonts w:ascii="Century Gothic" w:hAnsi="Century Gothic"/>
         </w:rPr>
@@ -1758,7 +1758,7 @@
     </w:p>
     <w:p>
       <w:pPr>
-        <w:pStyle w:val="BodyText"/>
+        <w:pStyle w:val="Corpsdetexte"/>
         <w:rPr>
           <w:rFonts w:ascii="Century Gothic" w:hAnsi="Century Gothic" w:cs="Arial"/>
           <w:b/>
@@ -1848,15 +1848,15 @@
     </w:p>
     <w:p>
       <w:pPr>
-        <w:pStyle w:val="BodyText"/>
-        <w:rPr>
-          <w:rFonts w:ascii="Century Gothic" w:hAnsi="Century Gothic"/>
-        </w:rPr>
-      </w:pPr>
-    </w:p>
-    <w:p>
-      <w:pPr>
-        <w:pStyle w:val="BodyText"/>
+        <w:pStyle w:val="Corpsdetexte"/>
+        <w:rPr>
+          <w:rFonts w:ascii="Century Gothic" w:hAnsi="Century Gothic"/>
+        </w:rPr>
+      </w:pPr>
+    </w:p>
+    <w:p>
+      <w:pPr>
+        <w:pStyle w:val="Corpsdetexte"/>
         <w:rPr>
           <w:rFonts w:ascii="Century Gothic" w:hAnsi="Century Gothic"/>
         </w:rPr>
@@ -1870,7 +1870,7 @@
     </w:p>
     <w:p>
       <w:pPr>
-        <w:pStyle w:val="BodyText"/>
+        <w:pStyle w:val="Corpsdetexte"/>
         <w:numPr>
           <w:ilvl w:val="0"/>
           <w:numId w:val="37"/>
@@ -1888,7 +1888,7 @@
     </w:p>
     <w:p>
       <w:pPr>
-        <w:pStyle w:val="BodyText"/>
+        <w:pStyle w:val="Corpsdetexte"/>
         <w:rPr>
           <w:rFonts w:ascii="Century Gothic" w:hAnsi="Century Gothic"/>
         </w:rPr>
@@ -1944,7 +1944,7 @@
     </w:p>
     <w:p>
       <w:pPr>
-        <w:pStyle w:val="BodyText"/>
+        <w:pStyle w:val="Corpsdetexte"/>
         <w:rPr>
           <w:rFonts w:ascii="Century Gothic" w:hAnsi="Century Gothic"/>
         </w:rPr>
@@ -1958,7 +1958,7 @@
     </w:p>
     <w:p>
       <w:pPr>
-        <w:pStyle w:val="BodyText"/>
+        <w:pStyle w:val="Corpsdetexte"/>
         <w:numPr>
           <w:ilvl w:val="1"/>
           <w:numId w:val="38"/>
@@ -1976,7 +1976,7 @@
     </w:p>
     <w:p>
       <w:pPr>
-        <w:pStyle w:val="BodyText"/>
+        <w:pStyle w:val="Corpsdetexte"/>
         <w:numPr>
           <w:ilvl w:val="1"/>
           <w:numId w:val="38"/>
@@ -1994,7 +1994,7 @@
     </w:p>
     <w:p>
       <w:pPr>
-        <w:pStyle w:val="BodyText"/>
+        <w:pStyle w:val="Corpsdetexte"/>
         <w:numPr>
           <w:ilvl w:val="1"/>
           <w:numId w:val="38"/>
@@ -2012,7 +2012,7 @@
     </w:p>
     <w:p>
       <w:pPr>
-        <w:pStyle w:val="BodyText"/>
+        <w:pStyle w:val="Corpsdetexte"/>
         <w:numPr>
           <w:ilvl w:val="1"/>
           <w:numId w:val="38"/>
@@ -2030,7 +2030,7 @@
     </w:p>
     <w:p>
       <w:pPr>
-        <w:pStyle w:val="BodyText"/>
+        <w:pStyle w:val="Corpsdetexte"/>
         <w:numPr>
           <w:ilvl w:val="1"/>
           <w:numId w:val="38"/>
@@ -2064,7 +2064,7 @@
     </w:p>
     <w:p>
       <w:pPr>
-        <w:pStyle w:val="BodyText"/>
+        <w:pStyle w:val="Corpsdetexte"/>
         <w:numPr>
           <w:ilvl w:val="0"/>
           <w:numId w:val="37"/>
@@ -2091,7 +2091,7 @@
     </w:p>
     <w:p>
       <w:pPr>
-        <w:pStyle w:val="BodyText"/>
+        <w:pStyle w:val="Corpsdetexte"/>
         <w:ind w:left="720"/>
         <w:rPr>
           <w:rFonts w:ascii="Century Gothic" w:hAnsi="Century Gothic"/>
@@ -2100,7 +2100,7 @@
     </w:p>
     <w:p>
       <w:pPr>
-        <w:pStyle w:val="BodyText"/>
+        <w:pStyle w:val="Corpsdetexte"/>
         <w:rPr>
           <w:rFonts w:ascii="Century Gothic" w:hAnsi="Century Gothic"/>
         </w:rPr>
@@ -2150,7 +2150,7 @@
     </w:p>
     <w:p>
       <w:pPr>
-        <w:pStyle w:val="BodyText"/>
+        <w:pStyle w:val="Corpsdetexte"/>
         <w:rPr>
           <w:rFonts w:ascii="Century Gothic" w:hAnsi="Century Gothic"/>
         </w:rPr>
@@ -2193,7 +2193,7 @@
     </w:p>
     <w:p>
       <w:pPr>
-        <w:pStyle w:val="BodyText"/>
+        <w:pStyle w:val="Corpsdetexte"/>
         <w:numPr>
           <w:ilvl w:val="0"/>
           <w:numId w:val="37"/>
@@ -2211,7 +2211,7 @@
     </w:p>
     <w:p>
       <w:pPr>
-        <w:pStyle w:val="BodyText"/>
+        <w:pStyle w:val="Corpsdetexte"/>
         <w:rPr>
           <w:rFonts w:ascii="Century Gothic" w:hAnsi="Century Gothic"/>
         </w:rPr>
@@ -2261,7 +2261,7 @@
     </w:p>
     <w:p>
       <w:pPr>
-        <w:pStyle w:val="BodyText"/>
+        <w:pStyle w:val="Corpsdetexte"/>
         <w:rPr>
           <w:rFonts w:ascii="Century Gothic" w:hAnsi="Century Gothic"/>
         </w:rPr>
@@ -2275,15 +2275,15 @@
     </w:p>
     <w:p>
       <w:pPr>
-        <w:pStyle w:val="BodyText"/>
-        <w:rPr>
-          <w:rFonts w:ascii="Century Gothic" w:hAnsi="Century Gothic"/>
-        </w:rPr>
-      </w:pPr>
-    </w:p>
-    <w:p>
-      <w:pPr>
-        <w:pStyle w:val="BodyText"/>
+        <w:pStyle w:val="Corpsdetexte"/>
+        <w:rPr>
+          <w:rFonts w:ascii="Century Gothic" w:hAnsi="Century Gothic"/>
+        </w:rPr>
+      </w:pPr>
+    </w:p>
+    <w:p>
+      <w:pPr>
+        <w:pStyle w:val="Corpsdetexte"/>
         <w:rPr>
           <w:rFonts w:ascii="Century Gothic" w:hAnsi="Century Gothic"/>
         </w:rPr>
@@ -2321,7 +2321,7 @@
     </w:p>
     <w:p>
       <w:pPr>
-        <w:pStyle w:val="BodyText"/>
+        <w:pStyle w:val="Corpsdetexte"/>
         <w:numPr>
           <w:ilvl w:val="0"/>
           <w:numId w:val="37"/>
@@ -2339,7 +2339,7 @@
     </w:p>
     <w:p>
       <w:pPr>
-        <w:pStyle w:val="BodyText"/>
+        <w:pStyle w:val="Corpsdetexte"/>
         <w:numPr>
           <w:ilvl w:val="0"/>
           <w:numId w:val="37"/>
@@ -2357,15 +2357,15 @@
     </w:p>
     <w:p>
       <w:pPr>
-        <w:pStyle w:val="BodyText"/>
-        <w:rPr>
-          <w:rFonts w:ascii="Century Gothic" w:hAnsi="Century Gothic"/>
-        </w:rPr>
-      </w:pPr>
-    </w:p>
-    <w:p>
-      <w:pPr>
-        <w:pStyle w:val="BodyText"/>
+        <w:pStyle w:val="Corpsdetexte"/>
+        <w:rPr>
+          <w:rFonts w:ascii="Century Gothic" w:hAnsi="Century Gothic"/>
+        </w:rPr>
+      </w:pPr>
+    </w:p>
+    <w:p>
+      <w:pPr>
+        <w:pStyle w:val="Corpsdetexte"/>
         <w:rPr>
           <w:rFonts w:ascii="Century Gothic" w:hAnsi="Century Gothic"/>
         </w:rPr>
@@ -2379,7 +2379,7 @@
     </w:p>
     <w:p>
       <w:pPr>
-        <w:pStyle w:val="BodyText"/>
+        <w:pStyle w:val="Corpsdetexte"/>
         <w:numPr>
           <w:ilvl w:val="0"/>
           <w:numId w:val="37"/>
@@ -2397,7 +2397,7 @@
     </w:p>
     <w:p>
       <w:pPr>
-        <w:pStyle w:val="BodyText"/>
+        <w:pStyle w:val="Corpsdetexte"/>
         <w:numPr>
           <w:ilvl w:val="0"/>
           <w:numId w:val="37"/>
@@ -2427,7 +2427,7 @@
     </w:p>
     <w:p>
       <w:pPr>
-        <w:pStyle w:val="BodyText"/>
+        <w:pStyle w:val="Corpsdetexte"/>
         <w:rPr>
           <w:rFonts w:ascii="Century Gothic" w:hAnsi="Century Gothic"/>
         </w:rPr>
@@ -2465,15 +2465,15 @@
     </w:p>
     <w:p>
       <w:pPr>
-        <w:pStyle w:val="BodyText"/>
-        <w:rPr>
-          <w:rFonts w:ascii="Century Gothic" w:hAnsi="Century Gothic"/>
-        </w:rPr>
-      </w:pPr>
-    </w:p>
-    <w:p>
-      <w:pPr>
-        <w:pStyle w:val="BodyText"/>
+        <w:pStyle w:val="Corpsdetexte"/>
+        <w:rPr>
+          <w:rFonts w:ascii="Century Gothic" w:hAnsi="Century Gothic"/>
+        </w:rPr>
+      </w:pPr>
+    </w:p>
+    <w:p>
+      <w:pPr>
+        <w:pStyle w:val="Corpsdetexte"/>
         <w:rPr>
           <w:rFonts w:ascii="Century Gothic" w:hAnsi="Century Gothic"/>
         </w:rPr>
@@ -2506,7 +2506,7 @@
     </w:p>
     <w:p>
       <w:pPr>
-        <w:pStyle w:val="BodyText"/>
+        <w:pStyle w:val="Corpsdetexte"/>
         <w:rPr>
           <w:rFonts w:ascii="Century Gothic" w:hAnsi="Century Gothic"/>
         </w:rPr>
@@ -2562,15 +2562,15 @@
     </w:p>
     <w:p>
       <w:pPr>
-        <w:pStyle w:val="BodyText"/>
-        <w:rPr>
-          <w:rFonts w:ascii="Century Gothic" w:hAnsi="Century Gothic"/>
-        </w:rPr>
-      </w:pPr>
-    </w:p>
-    <w:p>
-      <w:pPr>
-        <w:pStyle w:val="BodyText"/>
+        <w:pStyle w:val="Corpsdetexte"/>
+        <w:rPr>
+          <w:rFonts w:ascii="Century Gothic" w:hAnsi="Century Gothic"/>
+        </w:rPr>
+      </w:pPr>
+    </w:p>
+    <w:p>
+      <w:pPr>
+        <w:pStyle w:val="Corpsdetexte"/>
         <w:rPr>
           <w:rFonts w:ascii="Century Gothic" w:hAnsi="Century Gothic"/>
         </w:rPr>
@@ -2590,7 +2590,7 @@
     </w:p>
     <w:p>
       <w:pPr>
-        <w:pStyle w:val="BodyText"/>
+        <w:pStyle w:val="Corpsdetexte"/>
         <w:jc w:val="center"/>
         <w:rPr>
           <w:rFonts w:ascii="Century Gothic" w:hAnsi="Century Gothic"/>
@@ -2671,7 +2671,7 @@
     </w:p>
     <w:p>
       <w:pPr>
-        <w:pStyle w:val="BodyText"/>
+        <w:pStyle w:val="Corpsdetexte"/>
         <w:rPr>
           <w:rFonts w:ascii="Century Gothic" w:hAnsi="Century Gothic"/>
         </w:rPr>
@@ -2685,15 +2685,15 @@
     </w:p>
     <w:p>
       <w:pPr>
-        <w:pStyle w:val="BodyText"/>
-        <w:rPr>
-          <w:rFonts w:ascii="Century Gothic" w:hAnsi="Century Gothic"/>
-        </w:rPr>
-      </w:pPr>
-    </w:p>
-    <w:p>
-      <w:pPr>
-        <w:pStyle w:val="BodyText"/>
+        <w:pStyle w:val="Corpsdetexte"/>
+        <w:rPr>
+          <w:rFonts w:ascii="Century Gothic" w:hAnsi="Century Gothic"/>
+        </w:rPr>
+      </w:pPr>
+    </w:p>
+    <w:p>
+      <w:pPr>
+        <w:pStyle w:val="Corpsdetexte"/>
         <w:numPr>
           <w:ilvl w:val="0"/>
           <w:numId w:val="38"/>
@@ -2713,7 +2713,7 @@
     </w:p>
     <w:p>
       <w:pPr>
-        <w:pStyle w:val="BodyText"/>
+        <w:pStyle w:val="Corpsdetexte"/>
         <w:rPr>
           <w:rFonts w:ascii="Century Gothic" w:hAnsi="Century Gothic"/>
         </w:rPr>
@@ -2763,7 +2763,7 @@
     </w:p>
     <w:p>
       <w:pPr>
-        <w:pStyle w:val="BodyText"/>
+        <w:pStyle w:val="Corpsdetexte"/>
         <w:rPr>
           <w:rFonts w:ascii="Century Gothic" w:hAnsi="Century Gothic"/>
         </w:rPr>
@@ -2777,15 +2777,15 @@
     </w:p>
     <w:p>
       <w:pPr>
-        <w:pStyle w:val="BodyText"/>
-        <w:rPr>
-          <w:rFonts w:ascii="Century Gothic" w:hAnsi="Century Gothic"/>
-        </w:rPr>
-      </w:pPr>
-    </w:p>
-    <w:p>
-      <w:pPr>
-        <w:pStyle w:val="BodyText"/>
+        <w:pStyle w:val="Corpsdetexte"/>
+        <w:rPr>
+          <w:rFonts w:ascii="Century Gothic" w:hAnsi="Century Gothic"/>
+        </w:rPr>
+      </w:pPr>
+    </w:p>
+    <w:p>
+      <w:pPr>
+        <w:pStyle w:val="Corpsdetexte"/>
         <w:numPr>
           <w:ilvl w:val="0"/>
           <w:numId w:val="38"/>
@@ -2810,15 +2810,15 @@
     </w:p>
     <w:p>
       <w:pPr>
-        <w:pStyle w:val="BodyText"/>
-        <w:rPr>
-          <w:rFonts w:ascii="Century Gothic" w:hAnsi="Century Gothic"/>
-        </w:rPr>
-      </w:pPr>
-    </w:p>
-    <w:p>
-      <w:pPr>
-        <w:pStyle w:val="BodyText"/>
+        <w:pStyle w:val="Corpsdetexte"/>
+        <w:rPr>
+          <w:rFonts w:ascii="Century Gothic" w:hAnsi="Century Gothic"/>
+        </w:rPr>
+      </w:pPr>
+    </w:p>
+    <w:p>
+      <w:pPr>
+        <w:pStyle w:val="Corpsdetexte"/>
         <w:rPr>
           <w:rFonts w:ascii="Century Gothic" w:hAnsi="Century Gothic"/>
         </w:rPr>
@@ -2832,7 +2832,7 @@
     </w:p>
     <w:p>
       <w:pPr>
-        <w:pStyle w:val="BodyText"/>
+        <w:pStyle w:val="Corpsdetexte"/>
         <w:numPr>
           <w:ilvl w:val="1"/>
           <w:numId w:val="38"/>
@@ -2850,7 +2850,7 @@
     </w:p>
     <w:p>
       <w:pPr>
-        <w:pStyle w:val="BodyText"/>
+        <w:pStyle w:val="Corpsdetexte"/>
         <w:numPr>
           <w:ilvl w:val="1"/>
           <w:numId w:val="38"/>
@@ -2868,7 +2868,7 @@
     </w:p>
     <w:p>
       <w:pPr>
-        <w:pStyle w:val="BodyText"/>
+        <w:pStyle w:val="Corpsdetexte"/>
         <w:numPr>
           <w:ilvl w:val="1"/>
           <w:numId w:val="38"/>
@@ -2886,7 +2886,7 @@
     </w:p>
     <w:p>
       <w:pPr>
-        <w:pStyle w:val="BodyText"/>
+        <w:pStyle w:val="Corpsdetexte"/>
         <w:numPr>
           <w:ilvl w:val="1"/>
           <w:numId w:val="38"/>
@@ -2904,7 +2904,7 @@
     </w:p>
     <w:p>
       <w:pPr>
-        <w:pStyle w:val="BodyText"/>
+        <w:pStyle w:val="Corpsdetexte"/>
         <w:numPr>
           <w:ilvl w:val="1"/>
           <w:numId w:val="38"/>
@@ -2922,7 +2922,7 @@
     </w:p>
     <w:p>
       <w:pPr>
-        <w:pStyle w:val="BodyText"/>
+        <w:pStyle w:val="Corpsdetexte"/>
         <w:ind w:left="-142"/>
         <w:jc w:val="center"/>
         <w:rPr>
@@ -2974,7 +2974,7 @@
     </w:p>
     <w:p>
       <w:pPr>
-        <w:pStyle w:val="BodyText"/>
+        <w:pStyle w:val="Corpsdetexte"/>
         <w:ind w:left="-142"/>
         <w:jc w:val="center"/>
         <w:rPr>
@@ -2996,7 +2996,7 @@
     </w:p>
     <w:p>
       <w:pPr>
-        <w:pStyle w:val="BodyText"/>
+        <w:pStyle w:val="Corpsdetexte"/>
         <w:ind w:left="-142"/>
         <w:jc w:val="center"/>
         <w:rPr>
@@ -3006,30 +3006,29 @@
     </w:p>
     <w:p>
       <w:pPr>
-        <w:pStyle w:val="BodyText"/>
-        <w:rPr>
-          <w:rFonts w:ascii="Century Gothic" w:hAnsi="Century Gothic"/>
-        </w:rPr>
-      </w:pPr>
-      <w:r>
-        <w:rPr>
-          <w:rFonts w:ascii="Century Gothic" w:hAnsi="Century Gothic"/>
-          <w:highlight w:val="yellow"/>
+        <w:pStyle w:val="Corpsdetexte"/>
+        <w:rPr>
+          <w:rFonts w:ascii="Century Gothic" w:hAnsi="Century Gothic"/>
+        </w:rPr>
+      </w:pPr>
+      <w:r>
+        <w:rPr>
+          <w:rFonts w:ascii="Century Gothic" w:hAnsi="Century Gothic"/>
         </w:rPr>
         <w:t>Un admin peut tout faire sur l’application c’est-à-dire gérer n’importe quel deck.</w:t>
       </w:r>
     </w:p>
     <w:p>
       <w:pPr>
-        <w:pStyle w:val="BodyText"/>
-        <w:rPr>
-          <w:rFonts w:ascii="Century Gothic" w:hAnsi="Century Gothic"/>
-        </w:rPr>
-      </w:pPr>
-    </w:p>
-    <w:p>
-      <w:pPr>
-        <w:pStyle w:val="BodyText"/>
+        <w:pStyle w:val="Corpsdetexte"/>
+        <w:rPr>
+          <w:rFonts w:ascii="Century Gothic" w:hAnsi="Century Gothic"/>
+        </w:rPr>
+      </w:pPr>
+    </w:p>
+    <w:p>
+      <w:pPr>
+        <w:pStyle w:val="Corpsdetexte"/>
         <w:numPr>
           <w:ilvl w:val="0"/>
           <w:numId w:val="38"/>
@@ -3047,7 +3046,7 @@
     </w:p>
     <w:p>
       <w:pPr>
-        <w:pStyle w:val="BodyText"/>
+        <w:pStyle w:val="Corpsdetexte"/>
         <w:rPr>
           <w:rFonts w:ascii="Century Gothic" w:hAnsi="Century Gothic"/>
         </w:rPr>
@@ -3063,7 +3062,7 @@
     </w:p>
     <w:p>
       <w:pPr>
-        <w:pStyle w:val="BodyText"/>
+        <w:pStyle w:val="Corpsdetexte"/>
         <w:rPr>
           <w:rFonts w:ascii="Century Gothic" w:hAnsi="Century Gothic"/>
           <w:b/>
@@ -3072,7 +3071,7 @@
     </w:p>
     <w:p>
       <w:pPr>
-        <w:pStyle w:val="BodyText"/>
+        <w:pStyle w:val="Corpsdetexte"/>
         <w:rPr>
           <w:rFonts w:ascii="Century Gothic" w:hAnsi="Century Gothic"/>
           <w:bCs/>
@@ -3177,7 +3176,7 @@
     </w:p>
     <w:p>
       <w:pPr>
-        <w:pStyle w:val="BodyText"/>
+        <w:pStyle w:val="Corpsdetexte"/>
         <w:rPr>
           <w:rFonts w:ascii="Century Gothic" w:hAnsi="Century Gothic"/>
         </w:rPr>
@@ -3234,7 +3233,7 @@
     </w:p>
     <w:p>
       <w:pPr>
-        <w:pStyle w:val="BodyText"/>
+        <w:pStyle w:val="Corpsdetexte"/>
         <w:rPr>
           <w:rFonts w:ascii="Century Gothic" w:hAnsi="Century Gothic"/>
           <w:b/>
@@ -3259,7 +3258,7 @@
     </w:p>
     <w:p>
       <w:pPr>
-        <w:pStyle w:val="BodyText"/>
+        <w:pStyle w:val="Corpsdetexte"/>
         <w:rPr>
           <w:rFonts w:ascii="Century Gothic" w:hAnsi="Century Gothic"/>
         </w:rPr>
@@ -3273,7 +3272,7 @@
     </w:p>
     <w:p>
       <w:pPr>
-        <w:pStyle w:val="BodyText"/>
+        <w:pStyle w:val="Corpsdetexte"/>
         <w:rPr>
           <w:rFonts w:ascii="Century Gothic" w:hAnsi="Century Gothic"/>
           <w:lang w:val="fr-CH"/>
@@ -3282,16 +3281,16 @@
     </w:p>
     <w:p>
       <w:pPr>
-        <w:pStyle w:val="Heading2"/>
-        <w:rPr>
-          <w:rStyle w:val="Strong"/>
+        <w:pStyle w:val="Titre2"/>
+        <w:rPr>
+          <w:rStyle w:val="lev"/>
           <w:rFonts w:ascii="Century Gothic" w:hAnsi="Century Gothic"/>
           <w:b/>
         </w:rPr>
       </w:pPr>
       <w:r>
         <w:rPr>
-          <w:rStyle w:val="Strong"/>
+          <w:rStyle w:val="lev"/>
           <w:rFonts w:ascii="Century Gothic" w:hAnsi="Century Gothic"/>
           <w:b/>
         </w:rPr>
@@ -3300,7 +3299,7 @@
       </w:r>
       <w:r>
         <w:rPr>
-          <w:rStyle w:val="Strong"/>
+          <w:rStyle w:val="lev"/>
           <w:rFonts w:ascii="Century Gothic" w:hAnsi="Century Gothic"/>
           <w:b/>
         </w:rPr>
@@ -3309,7 +3308,7 @@
     </w:p>
     <w:p>
       <w:pPr>
-        <w:pStyle w:val="BodyText"/>
+        <w:pStyle w:val="Corpsdetexte"/>
         <w:rPr>
           <w:rFonts w:ascii="Century Gothic" w:hAnsi="Century Gothic"/>
         </w:rPr>
@@ -3337,7 +3336,7 @@
     </w:p>
     <w:p>
       <w:pPr>
-        <w:pStyle w:val="BodyText"/>
+        <w:pStyle w:val="Corpsdetexte"/>
         <w:rPr>
           <w:rFonts w:ascii="Century Gothic" w:hAnsi="Century Gothic"/>
         </w:rPr>
@@ -3351,7 +3350,7 @@
     </w:p>
     <w:p>
       <w:pPr>
-        <w:pStyle w:val="BodyText"/>
+        <w:pStyle w:val="Corpsdetexte"/>
         <w:rPr>
           <w:rFonts w:ascii="Century Gothic" w:hAnsi="Century Gothic"/>
         </w:rPr>
@@ -3393,7 +3392,7 @@
       <w:hyperlink r:id="rId16" w:history="1">
         <w:r>
           <w:rPr>
-            <w:rStyle w:val="Hyperlink"/>
+            <w:rStyle w:val="Lienhypertexte"/>
             <w:rFonts w:ascii="Century Gothic" w:hAnsi="Century Gothic"/>
             <w:sz w:val="22"/>
           </w:rPr>
@@ -3410,23 +3409,23 @@
     <w:p>
       <w:pPr>
         <w:rPr>
-          <w:rStyle w:val="Strong"/>
+          <w:rStyle w:val="lev"/>
           <w:lang w:val="fr-FR"/>
         </w:rPr>
       </w:pPr>
     </w:p>
     <w:p>
       <w:pPr>
-        <w:pStyle w:val="Heading2"/>
-        <w:rPr>
-          <w:rStyle w:val="Strong"/>
+        <w:pStyle w:val="Titre2"/>
+        <w:rPr>
+          <w:rStyle w:val="lev"/>
           <w:rFonts w:ascii="Century Gothic" w:hAnsi="Century Gothic"/>
           <w:b/>
         </w:rPr>
       </w:pPr>
       <w:r>
         <w:rPr>
-          <w:rStyle w:val="Strong"/>
+          <w:rStyle w:val="lev"/>
           <w:rFonts w:ascii="Century Gothic" w:hAnsi="Century Gothic"/>
           <w:b/>
         </w:rPr>
@@ -3435,7 +3434,7 @@
     </w:p>
     <w:p>
       <w:pPr>
-        <w:pStyle w:val="BodyText"/>
+        <w:pStyle w:val="Corpsdetexte"/>
         <w:rPr>
           <w:rFonts w:ascii="Century Gothic" w:hAnsi="Century Gothic"/>
         </w:rPr>
@@ -3509,7 +3508,7 @@
     </w:p>
     <w:p>
       <w:pPr>
-        <w:pStyle w:val="BodyText"/>
+        <w:pStyle w:val="Corpsdetexte"/>
         <w:rPr>
           <w:rFonts w:ascii="Century Gothic" w:hAnsi="Century Gothic"/>
         </w:rPr>
@@ -3577,7 +3576,7 @@
     </w:p>
     <w:p>
       <w:pPr>
-        <w:pStyle w:val="BodyText"/>
+        <w:pStyle w:val="Corpsdetexte"/>
         <w:rPr>
           <w:rFonts w:ascii="Century Gothic" w:hAnsi="Century Gothic"/>
         </w:rPr>
@@ -3605,15 +3604,15 @@
     </w:p>
     <w:p>
       <w:pPr>
-        <w:pStyle w:val="BodyText"/>
-        <w:rPr>
-          <w:rFonts w:ascii="Century Gothic" w:hAnsi="Century Gothic"/>
-        </w:rPr>
-      </w:pPr>
-    </w:p>
-    <w:p>
-      <w:pPr>
-        <w:pStyle w:val="BodyText"/>
+        <w:pStyle w:val="Corpsdetexte"/>
+        <w:rPr>
+          <w:rFonts w:ascii="Century Gothic" w:hAnsi="Century Gothic"/>
+        </w:rPr>
+      </w:pPr>
+    </w:p>
+    <w:p>
+      <w:pPr>
+        <w:pStyle w:val="Corpsdetexte"/>
         <w:rPr>
           <w:rFonts w:ascii="Century Gothic" w:hAnsi="Century Gothic"/>
         </w:rPr>
@@ -3627,7 +3626,7 @@
     </w:p>
     <w:p>
       <w:pPr>
-        <w:pStyle w:val="BodyText"/>
+        <w:pStyle w:val="Corpsdetexte"/>
         <w:jc w:val="center"/>
         <w:rPr>
           <w:rFonts w:ascii="Century Gothic" w:hAnsi="Century Gothic"/>
@@ -3677,7 +3676,7 @@
     </w:p>
     <w:p>
       <w:pPr>
-        <w:pStyle w:val="Heading1"/>
+        <w:pStyle w:val="Titre1"/>
         <w:pageBreakBefore/>
         <w:rPr>
           <w:rFonts w:ascii="Century Gothic" w:hAnsi="Century Gothic"/>
@@ -3695,7 +3694,7 @@
     </w:p>
     <w:p>
       <w:pPr>
-        <w:pStyle w:val="BodyText"/>
+        <w:pStyle w:val="Corpsdetexte"/>
         <w:rPr>
           <w:rFonts w:ascii="Century Gothic" w:hAnsi="Century Gothic"/>
           <w:lang w:val="fr-CH"/>
@@ -3816,7 +3815,7 @@
     </w:p>
     <w:p>
       <w:pPr>
-        <w:pStyle w:val="BodyText"/>
+        <w:pStyle w:val="Corpsdetexte"/>
         <w:rPr>
           <w:rFonts w:ascii="Century Gothic" w:hAnsi="Century Gothic"/>
         </w:rPr>
@@ -3846,7 +3845,7 @@
 </file>
 
 <file path=word/endnotes.xml><?xml version="1.0" encoding="utf-8"?>
-<w:endnotes xmlns:wpc="http://schemas.microsoft.com/office/word/2010/wordprocessingCanvas" xmlns:cx="http://schemas.microsoft.com/office/drawing/2014/chartex" xmlns:cx1="http://schemas.microsoft.com/office/drawing/2015/9/8/chartex" xmlns:cx2="http://schemas.microsoft.com/office/drawing/2015/10/21/chartex" xmlns:cx3="http://schemas.microsoft.com/office/drawing/2016/5/9/chartex" xmlns:cx4="http://schemas.microsoft.com/office/drawing/2016/5/10/chartex" xmlns:cx5="http://schemas.microsoft.com/office/drawing/2016/5/11/chartex" xmlns:cx6="http://schemas.microsoft.com/office/drawing/2016/5/12/chartex" xmlns:cx7="http://schemas.microsoft.com/office/drawing/2016/5/13/chartex" xmlns:cx8="http://schemas.microsoft.com/office/drawing/2016/5/14/chartex" xmlns:mc="http://schemas.openxmlformats.org/markup-compatibility/2006" xmlns:aink="http://schemas.microsoft.com/office/drawing/2016/ink" xmlns:am3d="http://schemas.microsoft.com/office/drawing/2017/model3d" xmlns:o="urn:schemas-microsoft-com:office:office" xmlns:oel="http://schemas.microsoft.com/office/2019/extlst" xmlns:r="http://schemas.openxmlformats.org/officeDocument/2006/relationships" xmlns:m="http://schemas.openxmlformats.org/officeDocument/2006/math" xmlns:v="urn:schemas-microsoft-com:vml" xmlns:wp14="http://schemas.microsoft.com/office/word/2010/wordprocessingDrawing" xmlns:wp="http://schemas.openxmlformats.org/drawingml/2006/wordprocessingDrawing" xmlns:w10="urn:schemas-microsoft-com:office:word" xmlns:w="http://schemas.openxmlformats.org/wordprocessingml/2006/main" xmlns:w14="http://schemas.microsoft.com/office/word/2010/wordml" xmlns:w15="http://schemas.microsoft.com/office/word/2012/wordml" xmlns:w16cex="http://schemas.microsoft.com/office/word/2018/wordml/cex" xmlns:w16cid="http://schemas.microsoft.com/office/word/2016/wordml/cid" xmlns:w16="http://schemas.microsoft.com/office/word/2018/wordml" xmlns:w16du="http://schemas.microsoft.com/office/word/2023/wordml/word16du" xmlns:w16sdtdh="http://schemas.microsoft.com/office/word/2020/wordml/sdtdatahash" xmlns:w16sdtfl="http://schemas.microsoft.com/office/word/2024/wordml/sdtformatlock" xmlns:w16se="http://schemas.microsoft.com/office/word/2015/wordml/symex" xmlns:wpg="http://schemas.microsoft.com/office/word/2010/wordprocessingGroup" xmlns:wpi="http://schemas.microsoft.com/office/word/2010/wordprocessingInk" xmlns:wne="http://schemas.microsoft.com/office/word/2006/wordml" xmlns:wps="http://schemas.microsoft.com/office/word/2010/wordprocessingShape" mc:Ignorable="w14 w15 w16se w16cid w16 w16cex w16sdtdh w16sdtfl w16du wp14">
+<w:endnotes xmlns:wpc="http://schemas.microsoft.com/office/word/2010/wordprocessingCanvas" xmlns:cx="http://schemas.microsoft.com/office/drawing/2014/chartex" xmlns:cx1="http://schemas.microsoft.com/office/drawing/2015/9/8/chartex" xmlns:cx2="http://schemas.microsoft.com/office/drawing/2015/10/21/chartex" xmlns:cx3="http://schemas.microsoft.com/office/drawing/2016/5/9/chartex" xmlns:cx4="http://schemas.microsoft.com/office/drawing/2016/5/10/chartex" xmlns:cx5="http://schemas.microsoft.com/office/drawing/2016/5/11/chartex" xmlns:cx6="http://schemas.microsoft.com/office/drawing/2016/5/12/chartex" xmlns:cx7="http://schemas.microsoft.com/office/drawing/2016/5/13/chartex" xmlns:cx8="http://schemas.microsoft.com/office/drawing/2016/5/14/chartex" xmlns:mc="http://schemas.openxmlformats.org/markup-compatibility/2006" xmlns:aink="http://schemas.microsoft.com/office/drawing/2016/ink" xmlns:am3d="http://schemas.microsoft.com/office/drawing/2017/model3d" xmlns:o="urn:schemas-microsoft-com:office:office" xmlns:oel="http://schemas.microsoft.com/office/2019/extlst" xmlns:r="http://schemas.openxmlformats.org/officeDocument/2006/relationships" xmlns:m="http://schemas.openxmlformats.org/officeDocument/2006/math" xmlns:v="urn:schemas-microsoft-com:vml" xmlns:wp14="http://schemas.microsoft.com/office/word/2010/wordprocessingDrawing" xmlns:wp="http://schemas.openxmlformats.org/drawingml/2006/wordprocessingDrawing" xmlns:w10="urn:schemas-microsoft-com:office:word" xmlns:w="http://schemas.openxmlformats.org/wordprocessingml/2006/main" xmlns:w14="http://schemas.microsoft.com/office/word/2010/wordml" xmlns:w15="http://schemas.microsoft.com/office/word/2012/wordml" xmlns:w16cex="http://schemas.microsoft.com/office/word/2018/wordml/cex" xmlns:w16cid="http://schemas.microsoft.com/office/word/2016/wordml/cid" xmlns:w16="http://schemas.microsoft.com/office/word/2018/wordml" xmlns:w16sdtdh="http://schemas.microsoft.com/office/word/2020/wordml/sdtdatahash" xmlns:w16se="http://schemas.microsoft.com/office/word/2015/wordml/symex" xmlns:wpg="http://schemas.microsoft.com/office/word/2010/wordprocessingGroup" xmlns:wpi="http://schemas.microsoft.com/office/word/2010/wordprocessingInk" xmlns:wne="http://schemas.microsoft.com/office/word/2006/wordml" xmlns:wps="http://schemas.microsoft.com/office/word/2010/wordprocessingShape" mc:Ignorable="w14 w15 w16se w16cid w16 w16cex w16sdtdh wp14">
   <w:endnote w:type="separator" w:id="-1">
     <w:p>
       <w:r>
@@ -3868,17 +3867,17 @@
 </file>
 
 <file path=word/footer1.xml><?xml version="1.0" encoding="utf-8"?>
-<w:ftr xmlns:wpc="http://schemas.microsoft.com/office/word/2010/wordprocessingCanvas" xmlns:cx="http://schemas.microsoft.com/office/drawing/2014/chartex" xmlns:cx1="http://schemas.microsoft.com/office/drawing/2015/9/8/chartex" xmlns:cx2="http://schemas.microsoft.com/office/drawing/2015/10/21/chartex" xmlns:cx3="http://schemas.microsoft.com/office/drawing/2016/5/9/chartex" xmlns:cx4="http://schemas.microsoft.com/office/drawing/2016/5/10/chartex" xmlns:cx5="http://schemas.microsoft.com/office/drawing/2016/5/11/chartex" xmlns:cx6="http://schemas.microsoft.com/office/drawing/2016/5/12/chartex" xmlns:cx7="http://schemas.microsoft.com/office/drawing/2016/5/13/chartex" xmlns:cx8="http://schemas.microsoft.com/office/drawing/2016/5/14/chartex" xmlns:mc="http://schemas.openxmlformats.org/markup-compatibility/2006" xmlns:aink="http://schemas.microsoft.com/office/drawing/2016/ink" xmlns:am3d="http://schemas.microsoft.com/office/drawing/2017/model3d" xmlns:o="urn:schemas-microsoft-com:office:office" xmlns:oel="http://schemas.microsoft.com/office/2019/extlst" xmlns:r="http://schemas.openxmlformats.org/officeDocument/2006/relationships" xmlns:m="http://schemas.openxmlformats.org/officeDocument/2006/math" xmlns:v="urn:schemas-microsoft-com:vml" xmlns:wp14="http://schemas.microsoft.com/office/word/2010/wordprocessingDrawing" xmlns:wp="http://schemas.openxmlformats.org/drawingml/2006/wordprocessingDrawing" xmlns:w10="urn:schemas-microsoft-com:office:word" xmlns:w="http://schemas.openxmlformats.org/wordprocessingml/2006/main" xmlns:w14="http://schemas.microsoft.com/office/word/2010/wordml" xmlns:w15="http://schemas.microsoft.com/office/word/2012/wordml" xmlns:w16cex="http://schemas.microsoft.com/office/word/2018/wordml/cex" xmlns:w16cid="http://schemas.microsoft.com/office/word/2016/wordml/cid" xmlns:w16="http://schemas.microsoft.com/office/word/2018/wordml" xmlns:w16du="http://schemas.microsoft.com/office/word/2023/wordml/word16du" xmlns:w16sdtdh="http://schemas.microsoft.com/office/word/2020/wordml/sdtdatahash" xmlns:w16sdtfl="http://schemas.microsoft.com/office/word/2024/wordml/sdtformatlock" xmlns:w16se="http://schemas.microsoft.com/office/word/2015/wordml/symex" xmlns:wpg="http://schemas.microsoft.com/office/word/2010/wordprocessingGroup" xmlns:wpi="http://schemas.microsoft.com/office/word/2010/wordprocessingInk" xmlns:wne="http://schemas.microsoft.com/office/word/2006/wordml" xmlns:wps="http://schemas.microsoft.com/office/word/2010/wordprocessingShape" mc:Ignorable="w14 w15 w16se w16cid w16 w16cex w16sdtdh w16sdtfl w16du wp14">
+<w:ftr xmlns:wpc="http://schemas.microsoft.com/office/word/2010/wordprocessingCanvas" xmlns:cx="http://schemas.microsoft.com/office/drawing/2014/chartex" xmlns:cx1="http://schemas.microsoft.com/office/drawing/2015/9/8/chartex" xmlns:cx2="http://schemas.microsoft.com/office/drawing/2015/10/21/chartex" xmlns:cx3="http://schemas.microsoft.com/office/drawing/2016/5/9/chartex" xmlns:cx4="http://schemas.microsoft.com/office/drawing/2016/5/10/chartex" xmlns:cx5="http://schemas.microsoft.com/office/drawing/2016/5/11/chartex" xmlns:cx6="http://schemas.microsoft.com/office/drawing/2016/5/12/chartex" xmlns:cx7="http://schemas.microsoft.com/office/drawing/2016/5/13/chartex" xmlns:cx8="http://schemas.microsoft.com/office/drawing/2016/5/14/chartex" xmlns:mc="http://schemas.openxmlformats.org/markup-compatibility/2006" xmlns:aink="http://schemas.microsoft.com/office/drawing/2016/ink" xmlns:am3d="http://schemas.microsoft.com/office/drawing/2017/model3d" xmlns:o="urn:schemas-microsoft-com:office:office" xmlns:oel="http://schemas.microsoft.com/office/2019/extlst" xmlns:r="http://schemas.openxmlformats.org/officeDocument/2006/relationships" xmlns:m="http://schemas.openxmlformats.org/officeDocument/2006/math" xmlns:v="urn:schemas-microsoft-com:vml" xmlns:wp14="http://schemas.microsoft.com/office/word/2010/wordprocessingDrawing" xmlns:wp="http://schemas.openxmlformats.org/drawingml/2006/wordprocessingDrawing" xmlns:w10="urn:schemas-microsoft-com:office:word" xmlns:w="http://schemas.openxmlformats.org/wordprocessingml/2006/main" xmlns:w14="http://schemas.microsoft.com/office/word/2010/wordml" xmlns:w15="http://schemas.microsoft.com/office/word/2012/wordml" xmlns:w16cex="http://schemas.microsoft.com/office/word/2018/wordml/cex" xmlns:w16cid="http://schemas.microsoft.com/office/word/2016/wordml/cid" xmlns:w16="http://schemas.microsoft.com/office/word/2018/wordml" xmlns:w16sdtdh="http://schemas.microsoft.com/office/word/2020/wordml/sdtdatahash" xmlns:w16se="http://schemas.microsoft.com/office/word/2015/wordml/symex" xmlns:wpg="http://schemas.microsoft.com/office/word/2010/wordprocessingGroup" xmlns:wpi="http://schemas.microsoft.com/office/word/2010/wordprocessingInk" xmlns:wne="http://schemas.microsoft.com/office/word/2006/wordml" xmlns:wps="http://schemas.microsoft.com/office/word/2010/wordprocessingShape" mc:Ignorable="w14 w15 w16se w16cid w16 w16cex w16sdtdh wp14">
   <w:p>
     <w:pPr>
-      <w:pStyle w:val="Footer"/>
+      <w:pStyle w:val="Pieddepage"/>
     </w:pPr>
   </w:p>
 </w:ftr>
 </file>
 
 <file path=word/footer2.xml><?xml version="1.0" encoding="utf-8"?>
-<w:ftr xmlns:wpc="http://schemas.microsoft.com/office/word/2010/wordprocessingCanvas" xmlns:cx="http://schemas.microsoft.com/office/drawing/2014/chartex" xmlns:cx1="http://schemas.microsoft.com/office/drawing/2015/9/8/chartex" xmlns:cx2="http://schemas.microsoft.com/office/drawing/2015/10/21/chartex" xmlns:cx3="http://schemas.microsoft.com/office/drawing/2016/5/9/chartex" xmlns:cx4="http://schemas.microsoft.com/office/drawing/2016/5/10/chartex" xmlns:cx5="http://schemas.microsoft.com/office/drawing/2016/5/11/chartex" xmlns:cx6="http://schemas.microsoft.com/office/drawing/2016/5/12/chartex" xmlns:cx7="http://schemas.microsoft.com/office/drawing/2016/5/13/chartex" xmlns:cx8="http://schemas.microsoft.com/office/drawing/2016/5/14/chartex" xmlns:mc="http://schemas.openxmlformats.org/markup-compatibility/2006" xmlns:aink="http://schemas.microsoft.com/office/drawing/2016/ink" xmlns:am3d="http://schemas.microsoft.com/office/drawing/2017/model3d" xmlns:o="urn:schemas-microsoft-com:office:office" xmlns:oel="http://schemas.microsoft.com/office/2019/extlst" xmlns:r="http://schemas.openxmlformats.org/officeDocument/2006/relationships" xmlns:m="http://schemas.openxmlformats.org/officeDocument/2006/math" xmlns:v="urn:schemas-microsoft-com:vml" xmlns:wp14="http://schemas.microsoft.com/office/word/2010/wordprocessingDrawing" xmlns:wp="http://schemas.openxmlformats.org/drawingml/2006/wordprocessingDrawing" xmlns:w10="urn:schemas-microsoft-com:office:word" xmlns:w="http://schemas.openxmlformats.org/wordprocessingml/2006/main" xmlns:w14="http://schemas.microsoft.com/office/word/2010/wordml" xmlns:w15="http://schemas.microsoft.com/office/word/2012/wordml" xmlns:w16cex="http://schemas.microsoft.com/office/word/2018/wordml/cex" xmlns:w16cid="http://schemas.microsoft.com/office/word/2016/wordml/cid" xmlns:w16="http://schemas.microsoft.com/office/word/2018/wordml" xmlns:w16du="http://schemas.microsoft.com/office/word/2023/wordml/word16du" xmlns:w16sdtdh="http://schemas.microsoft.com/office/word/2020/wordml/sdtdatahash" xmlns:w16sdtfl="http://schemas.microsoft.com/office/word/2024/wordml/sdtformatlock" xmlns:w16se="http://schemas.microsoft.com/office/word/2015/wordml/symex" xmlns:wpg="http://schemas.microsoft.com/office/word/2010/wordprocessingGroup" xmlns:wpi="http://schemas.microsoft.com/office/word/2010/wordprocessingInk" xmlns:wne="http://schemas.microsoft.com/office/word/2006/wordml" xmlns:wps="http://schemas.microsoft.com/office/word/2010/wordprocessingShape" mc:Ignorable="w14 w15 w16se w16cid w16 w16cex w16sdtdh w16sdtfl w16du wp14">
+<w:ftr xmlns:wpc="http://schemas.microsoft.com/office/word/2010/wordprocessingCanvas" xmlns:cx="http://schemas.microsoft.com/office/drawing/2014/chartex" xmlns:cx1="http://schemas.microsoft.com/office/drawing/2015/9/8/chartex" xmlns:cx2="http://schemas.microsoft.com/office/drawing/2015/10/21/chartex" xmlns:cx3="http://schemas.microsoft.com/office/drawing/2016/5/9/chartex" xmlns:cx4="http://schemas.microsoft.com/office/drawing/2016/5/10/chartex" xmlns:cx5="http://schemas.microsoft.com/office/drawing/2016/5/11/chartex" xmlns:cx6="http://schemas.microsoft.com/office/drawing/2016/5/12/chartex" xmlns:cx7="http://schemas.microsoft.com/office/drawing/2016/5/13/chartex" xmlns:cx8="http://schemas.microsoft.com/office/drawing/2016/5/14/chartex" xmlns:mc="http://schemas.openxmlformats.org/markup-compatibility/2006" xmlns:aink="http://schemas.microsoft.com/office/drawing/2016/ink" xmlns:am3d="http://schemas.microsoft.com/office/drawing/2017/model3d" xmlns:o="urn:schemas-microsoft-com:office:office" xmlns:oel="http://schemas.microsoft.com/office/2019/extlst" xmlns:r="http://schemas.openxmlformats.org/officeDocument/2006/relationships" xmlns:m="http://schemas.openxmlformats.org/officeDocument/2006/math" xmlns:v="urn:schemas-microsoft-com:vml" xmlns:wp14="http://schemas.microsoft.com/office/word/2010/wordprocessingDrawing" xmlns:wp="http://schemas.openxmlformats.org/drawingml/2006/wordprocessingDrawing" xmlns:w10="urn:schemas-microsoft-com:office:word" xmlns:w="http://schemas.openxmlformats.org/wordprocessingml/2006/main" xmlns:w14="http://schemas.microsoft.com/office/word/2010/wordml" xmlns:w15="http://schemas.microsoft.com/office/word/2012/wordml" xmlns:w16cex="http://schemas.microsoft.com/office/word/2018/wordml/cex" xmlns:w16cid="http://schemas.microsoft.com/office/word/2016/wordml/cid" xmlns:w16="http://schemas.microsoft.com/office/word/2018/wordml" xmlns:w16sdtdh="http://schemas.microsoft.com/office/word/2020/wordml/sdtdatahash" xmlns:w16se="http://schemas.microsoft.com/office/word/2015/wordml/symex" xmlns:wpg="http://schemas.microsoft.com/office/word/2010/wordprocessingGroup" xmlns:wpi="http://schemas.microsoft.com/office/word/2010/wordprocessingInk" xmlns:wne="http://schemas.microsoft.com/office/word/2006/wordml" xmlns:wps="http://schemas.microsoft.com/office/word/2010/wordprocessingShape" mc:Ignorable="w14 w15 w16se w16cid w16 w16cex w16sdtdh wp14">
   <w:tbl>
     <w:tblPr>
       <w:tblW w:w="9923" w:type="dxa"/>
@@ -3901,7 +3900,7 @@
         </w:tcPr>
         <w:p>
           <w:pPr>
-            <w:pStyle w:val="Footer"/>
+            <w:pStyle w:val="Pieddepage"/>
             <w:tabs>
               <w:tab w:val="right" w:pos="9923"/>
             </w:tabs>
@@ -4004,7 +4003,7 @@
         </w:tcPr>
         <w:p>
           <w:pPr>
-            <w:pStyle w:val="Footer"/>
+            <w:pStyle w:val="Pieddepage"/>
             <w:tabs>
               <w:tab w:val="right" w:pos="9923"/>
             </w:tabs>
@@ -4024,7 +4023,7 @@
         </w:tcPr>
         <w:p>
           <w:pPr>
-            <w:pStyle w:val="Footer"/>
+            <w:pStyle w:val="Pieddepage"/>
             <w:tabs>
               <w:tab w:val="right" w:pos="9923"/>
             </w:tabs>
@@ -4124,7 +4123,7 @@
               <w:sz w:val="16"/>
               <w:szCs w:val="16"/>
             </w:rPr>
-            <w:t>08.12.2025</w:t>
+            <w:t>09.12.2025</w:t>
           </w:r>
           <w:r>
             <w:rPr>
@@ -4171,7 +4170,7 @@
         </w:tcPr>
         <w:p>
           <w:pPr>
-            <w:pStyle w:val="Footer"/>
+            <w:pStyle w:val="Pieddepage"/>
             <w:tabs>
               <w:tab w:val="left" w:pos="1026"/>
               <w:tab w:val="right" w:pos="9923"/>
@@ -4238,7 +4237,7 @@
         </w:p>
         <w:p>
           <w:pPr>
-            <w:pStyle w:val="Footer"/>
+            <w:pStyle w:val="Pieddepage"/>
             <w:tabs>
               <w:tab w:val="left" w:pos="1026"/>
               <w:tab w:val="right" w:pos="9923"/>
@@ -4291,7 +4290,7 @@
         </w:tcPr>
         <w:p>
           <w:pPr>
-            <w:pStyle w:val="Footer"/>
+            <w:pStyle w:val="Pieddepage"/>
             <w:tabs>
               <w:tab w:val="right" w:pos="9923"/>
             </w:tabs>
@@ -4420,7 +4419,7 @@
         </w:tcPr>
         <w:p>
           <w:pPr>
-            <w:pStyle w:val="Footer"/>
+            <w:pStyle w:val="Pieddepage"/>
             <w:tabs>
               <w:tab w:val="right" w:pos="9923"/>
             </w:tabs>
@@ -4495,7 +4494,7 @@
   </w:tbl>
   <w:p>
     <w:pPr>
-      <w:pStyle w:val="Footer"/>
+      <w:pStyle w:val="Pieddepage"/>
       <w:tabs>
         <w:tab w:val="right" w:pos="9923"/>
       </w:tabs>
@@ -4514,7 +4513,7 @@
   </w:p>
   <w:p>
     <w:pPr>
-      <w:pStyle w:val="Footer"/>
+      <w:pStyle w:val="Pieddepage"/>
       <w:rPr>
         <w:rFonts w:ascii="Century Gothic" w:hAnsi="Century Gothic"/>
         <w:sz w:val="2"/>
@@ -4523,7 +4522,7 @@
   </w:p>
   <w:p>
     <w:pPr>
-      <w:pStyle w:val="Footer"/>
+      <w:pStyle w:val="Pieddepage"/>
       <w:rPr>
         <w:rFonts w:ascii="Century Gothic" w:hAnsi="Century Gothic"/>
         <w:sz w:val="2"/>
@@ -4532,7 +4531,7 @@
   </w:p>
   <w:p>
     <w:pPr>
-      <w:pStyle w:val="Footer"/>
+      <w:pStyle w:val="Pieddepage"/>
       <w:rPr>
         <w:rFonts w:ascii="Century Gothic" w:hAnsi="Century Gothic"/>
         <w:sz w:val="2"/>
@@ -4543,10 +4542,10 @@
 </file>
 
 <file path=word/footer3.xml><?xml version="1.0" encoding="utf-8"?>
-<w:ftr xmlns:wpc="http://schemas.microsoft.com/office/word/2010/wordprocessingCanvas" xmlns:cx="http://schemas.microsoft.com/office/drawing/2014/chartex" xmlns:cx1="http://schemas.microsoft.com/office/drawing/2015/9/8/chartex" xmlns:cx2="http://schemas.microsoft.com/office/drawing/2015/10/21/chartex" xmlns:cx3="http://schemas.microsoft.com/office/drawing/2016/5/9/chartex" xmlns:cx4="http://schemas.microsoft.com/office/drawing/2016/5/10/chartex" xmlns:cx5="http://schemas.microsoft.com/office/drawing/2016/5/11/chartex" xmlns:cx6="http://schemas.microsoft.com/office/drawing/2016/5/12/chartex" xmlns:cx7="http://schemas.microsoft.com/office/drawing/2016/5/13/chartex" xmlns:cx8="http://schemas.microsoft.com/office/drawing/2016/5/14/chartex" xmlns:mc="http://schemas.openxmlformats.org/markup-compatibility/2006" xmlns:aink="http://schemas.microsoft.com/office/drawing/2016/ink" xmlns:am3d="http://schemas.microsoft.com/office/drawing/2017/model3d" xmlns:o="urn:schemas-microsoft-com:office:office" xmlns:oel="http://schemas.microsoft.com/office/2019/extlst" xmlns:r="http://schemas.openxmlformats.org/officeDocument/2006/relationships" xmlns:m="http://schemas.openxmlformats.org/officeDocument/2006/math" xmlns:v="urn:schemas-microsoft-com:vml" xmlns:wp14="http://schemas.microsoft.com/office/word/2010/wordprocessingDrawing" xmlns:wp="http://schemas.openxmlformats.org/drawingml/2006/wordprocessingDrawing" xmlns:w10="urn:schemas-microsoft-com:office:word" xmlns:w="http://schemas.openxmlformats.org/wordprocessingml/2006/main" xmlns:w14="http://schemas.microsoft.com/office/word/2010/wordml" xmlns:w15="http://schemas.microsoft.com/office/word/2012/wordml" xmlns:w16cex="http://schemas.microsoft.com/office/word/2018/wordml/cex" xmlns:w16cid="http://schemas.microsoft.com/office/word/2016/wordml/cid" xmlns:w16="http://schemas.microsoft.com/office/word/2018/wordml" xmlns:w16du="http://schemas.microsoft.com/office/word/2023/wordml/word16du" xmlns:w16sdtdh="http://schemas.microsoft.com/office/word/2020/wordml/sdtdatahash" xmlns:w16sdtfl="http://schemas.microsoft.com/office/word/2024/wordml/sdtformatlock" xmlns:w16se="http://schemas.microsoft.com/office/word/2015/wordml/symex" xmlns:wpg="http://schemas.microsoft.com/office/word/2010/wordprocessingGroup" xmlns:wpi="http://schemas.microsoft.com/office/word/2010/wordprocessingInk" xmlns:wne="http://schemas.microsoft.com/office/word/2006/wordml" xmlns:wps="http://schemas.microsoft.com/office/word/2010/wordprocessingShape" mc:Ignorable="w14 w15 w16se w16cid w16 w16cex w16sdtdh w16sdtfl w16du wp14">
+<w:ftr xmlns:wpc="http://schemas.microsoft.com/office/word/2010/wordprocessingCanvas" xmlns:cx="http://schemas.microsoft.com/office/drawing/2014/chartex" xmlns:cx1="http://schemas.microsoft.com/office/drawing/2015/9/8/chartex" xmlns:cx2="http://schemas.microsoft.com/office/drawing/2015/10/21/chartex" xmlns:cx3="http://schemas.microsoft.com/office/drawing/2016/5/9/chartex" xmlns:cx4="http://schemas.microsoft.com/office/drawing/2016/5/10/chartex" xmlns:cx5="http://schemas.microsoft.com/office/drawing/2016/5/11/chartex" xmlns:cx6="http://schemas.microsoft.com/office/drawing/2016/5/12/chartex" xmlns:cx7="http://schemas.microsoft.com/office/drawing/2016/5/13/chartex" xmlns:cx8="http://schemas.microsoft.com/office/drawing/2016/5/14/chartex" xmlns:mc="http://schemas.openxmlformats.org/markup-compatibility/2006" xmlns:aink="http://schemas.microsoft.com/office/drawing/2016/ink" xmlns:am3d="http://schemas.microsoft.com/office/drawing/2017/model3d" xmlns:o="urn:schemas-microsoft-com:office:office" xmlns:oel="http://schemas.microsoft.com/office/2019/extlst" xmlns:r="http://schemas.openxmlformats.org/officeDocument/2006/relationships" xmlns:m="http://schemas.openxmlformats.org/officeDocument/2006/math" xmlns:v="urn:schemas-microsoft-com:vml" xmlns:wp14="http://schemas.microsoft.com/office/word/2010/wordprocessingDrawing" xmlns:wp="http://schemas.openxmlformats.org/drawingml/2006/wordprocessingDrawing" xmlns:w10="urn:schemas-microsoft-com:office:word" xmlns:w="http://schemas.openxmlformats.org/wordprocessingml/2006/main" xmlns:w14="http://schemas.microsoft.com/office/word/2010/wordml" xmlns:w15="http://schemas.microsoft.com/office/word/2012/wordml" xmlns:w16cex="http://schemas.microsoft.com/office/word/2018/wordml/cex" xmlns:w16cid="http://schemas.microsoft.com/office/word/2016/wordml/cid" xmlns:w16="http://schemas.microsoft.com/office/word/2018/wordml" xmlns:w16sdtdh="http://schemas.microsoft.com/office/word/2020/wordml/sdtdatahash" xmlns:w16se="http://schemas.microsoft.com/office/word/2015/wordml/symex" xmlns:wpg="http://schemas.microsoft.com/office/word/2010/wordprocessingGroup" xmlns:wpi="http://schemas.microsoft.com/office/word/2010/wordprocessingInk" xmlns:wne="http://schemas.microsoft.com/office/word/2006/wordml" xmlns:wps="http://schemas.microsoft.com/office/word/2010/wordprocessingShape" mc:Ignorable="w14 w15 w16se w16cid w16 w16cex w16sdtdh wp14">
   <w:p>
     <w:pPr>
-      <w:pStyle w:val="Footer"/>
+      <w:pStyle w:val="Pieddepage"/>
       <w:rPr>
         <w:rFonts w:cs="Arial"/>
         <w:snapToGrid w:val="0"/>
@@ -4622,7 +4621,7 @@
             </wp:anchor>
           </w:drawing>
         </mc:Choice>
-        <mc:Fallback>
+        <mc:Fallback xmlns:w16sdtfl="http://schemas.microsoft.com/office/word/2024/wordml/sdtformatlock" xmlns:w16du="http://schemas.microsoft.com/office/word/2023/wordml/word16du">
           <w:pict>
             <v:line w14:anchorId="77669257" id="Line 2" o:spid="_x0000_s1026" style="position:absolute;z-index:251657728;visibility:visible;mso-wrap-style:square;mso-width-percent:0;mso-height-percent:0;mso-wrap-distance-left:9pt;mso-wrap-distance-top:0;mso-wrap-distance-right:9pt;mso-wrap-distance-bottom:0;mso-position-horizontal:absolute;mso-position-horizontal-relative:text;mso-position-vertical:absolute;mso-position-vertical-relative:text;mso-width-percent:0;mso-height-percent:0;mso-width-relative:page;mso-height-relative:page" from="-.5pt,-.1pt" to="496.35pt,-.1pt" o:gfxdata="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"/>
           </w:pict>
@@ -4632,7 +4631,7 @@
   </w:p>
   <w:p>
     <w:pPr>
-      <w:pStyle w:val="Footer"/>
+      <w:pStyle w:val="Pieddepage"/>
       <w:tabs>
         <w:tab w:val="clear" w:pos="9072"/>
         <w:tab w:val="right" w:pos="9923"/>
@@ -4704,7 +4703,7 @@
   </w:p>
   <w:p>
     <w:pPr>
-      <w:pStyle w:val="Footer"/>
+      <w:pStyle w:val="Pieddepage"/>
       <w:tabs>
         <w:tab w:val="clear" w:pos="9072"/>
         <w:tab w:val="right" w:pos="9923"/>
@@ -4726,7 +4725,7 @@
   </w:p>
   <w:p>
     <w:pPr>
-      <w:pStyle w:val="Footer"/>
+      <w:pStyle w:val="Pieddepage"/>
       <w:tabs>
         <w:tab w:val="clear" w:pos="9072"/>
         <w:tab w:val="right" w:pos="9923"/>
@@ -4793,7 +4792,7 @@
         <w:snapToGrid w:val="0"/>
         <w:sz w:val="12"/>
       </w:rPr>
-      <w:t>08/12/2025</w:t>
+      <w:t>09/12/2025</w:t>
     </w:r>
     <w:r>
       <w:rPr>
@@ -4842,7 +4841,7 @@
         <w:snapToGrid w:val="0"/>
         <w:sz w:val="12"/>
       </w:rPr>
-      <w:t>22:06</w:t>
+      <w:t>10:32</w:t>
     </w:r>
     <w:r>
       <w:rPr>
@@ -4855,7 +4854,7 @@
   </w:p>
   <w:p>
     <w:pPr>
-      <w:pStyle w:val="Footer"/>
+      <w:pStyle w:val="Pieddepage"/>
       <w:tabs>
         <w:tab w:val="clear" w:pos="9072"/>
         <w:tab w:val="right" w:pos="9923"/>
@@ -4869,7 +4868,7 @@
   </w:p>
   <w:p>
     <w:pPr>
-      <w:pStyle w:val="Footer"/>
+      <w:pStyle w:val="Pieddepage"/>
       <w:tabs>
         <w:tab w:val="clear" w:pos="9072"/>
         <w:tab w:val="right" w:pos="9923"/>
@@ -4984,7 +4983,7 @@
 </file>
 
 <file path=word/footnotes.xml><?xml version="1.0" encoding="utf-8"?>
-<w:footnotes xmlns:wpc="http://schemas.microsoft.com/office/word/2010/wordprocessingCanvas" xmlns:cx="http://schemas.microsoft.com/office/drawing/2014/chartex" xmlns:cx1="http://schemas.microsoft.com/office/drawing/2015/9/8/chartex" xmlns:cx2="http://schemas.microsoft.com/office/drawing/2015/10/21/chartex" xmlns:cx3="http://schemas.microsoft.com/office/drawing/2016/5/9/chartex" xmlns:cx4="http://schemas.microsoft.com/office/drawing/2016/5/10/chartex" xmlns:cx5="http://schemas.microsoft.com/office/drawing/2016/5/11/chartex" xmlns:cx6="http://schemas.microsoft.com/office/drawing/2016/5/12/chartex" xmlns:cx7="http://schemas.microsoft.com/office/drawing/2016/5/13/chartex" xmlns:cx8="http://schemas.microsoft.com/office/drawing/2016/5/14/chartex" xmlns:mc="http://schemas.openxmlformats.org/markup-compatibility/2006" xmlns:aink="http://schemas.microsoft.com/office/drawing/2016/ink" xmlns:am3d="http://schemas.microsoft.com/office/drawing/2017/model3d" xmlns:o="urn:schemas-microsoft-com:office:office" xmlns:oel="http://schemas.microsoft.com/office/2019/extlst" xmlns:r="http://schemas.openxmlformats.org/officeDocument/2006/relationships" xmlns:m="http://schemas.openxmlformats.org/officeDocument/2006/math" xmlns:v="urn:schemas-microsoft-com:vml" xmlns:wp14="http://schemas.microsoft.com/office/word/2010/wordprocessingDrawing" xmlns:wp="http://schemas.openxmlformats.org/drawingml/2006/wordprocessingDrawing" xmlns:w10="urn:schemas-microsoft-com:office:word" xmlns:w="http://schemas.openxmlformats.org/wordprocessingml/2006/main" xmlns:w14="http://schemas.microsoft.com/office/word/2010/wordml" xmlns:w15="http://schemas.microsoft.com/office/word/2012/wordml" xmlns:w16cex="http://schemas.microsoft.com/office/word/2018/wordml/cex" xmlns:w16cid="http://schemas.microsoft.com/office/word/2016/wordml/cid" xmlns:w16="http://schemas.microsoft.com/office/word/2018/wordml" xmlns:w16du="http://schemas.microsoft.com/office/word/2023/wordml/word16du" xmlns:w16sdtdh="http://schemas.microsoft.com/office/word/2020/wordml/sdtdatahash" xmlns:w16sdtfl="http://schemas.microsoft.com/office/word/2024/wordml/sdtformatlock" xmlns:w16se="http://schemas.microsoft.com/office/word/2015/wordml/symex" xmlns:wpg="http://schemas.microsoft.com/office/word/2010/wordprocessingGroup" xmlns:wpi="http://schemas.microsoft.com/office/word/2010/wordprocessingInk" xmlns:wne="http://schemas.microsoft.com/office/word/2006/wordml" xmlns:wps="http://schemas.microsoft.com/office/word/2010/wordprocessingShape" mc:Ignorable="w14 w15 w16se w16cid w16 w16cex w16sdtdh w16sdtfl w16du wp14">
+<w:footnotes xmlns:wpc="http://schemas.microsoft.com/office/word/2010/wordprocessingCanvas" xmlns:cx="http://schemas.microsoft.com/office/drawing/2014/chartex" xmlns:cx1="http://schemas.microsoft.com/office/drawing/2015/9/8/chartex" xmlns:cx2="http://schemas.microsoft.com/office/drawing/2015/10/21/chartex" xmlns:cx3="http://schemas.microsoft.com/office/drawing/2016/5/9/chartex" xmlns:cx4="http://schemas.microsoft.com/office/drawing/2016/5/10/chartex" xmlns:cx5="http://schemas.microsoft.com/office/drawing/2016/5/11/chartex" xmlns:cx6="http://schemas.microsoft.com/office/drawing/2016/5/12/chartex" xmlns:cx7="http://schemas.microsoft.com/office/drawing/2016/5/13/chartex" xmlns:cx8="http://schemas.microsoft.com/office/drawing/2016/5/14/chartex" xmlns:mc="http://schemas.openxmlformats.org/markup-compatibility/2006" xmlns:aink="http://schemas.microsoft.com/office/drawing/2016/ink" xmlns:am3d="http://schemas.microsoft.com/office/drawing/2017/model3d" xmlns:o="urn:schemas-microsoft-com:office:office" xmlns:oel="http://schemas.microsoft.com/office/2019/extlst" xmlns:r="http://schemas.openxmlformats.org/officeDocument/2006/relationships" xmlns:m="http://schemas.openxmlformats.org/officeDocument/2006/math" xmlns:v="urn:schemas-microsoft-com:vml" xmlns:wp14="http://schemas.microsoft.com/office/word/2010/wordprocessingDrawing" xmlns:wp="http://schemas.openxmlformats.org/drawingml/2006/wordprocessingDrawing" xmlns:w10="urn:schemas-microsoft-com:office:word" xmlns:w="http://schemas.openxmlformats.org/wordprocessingml/2006/main" xmlns:w14="http://schemas.microsoft.com/office/word/2010/wordml" xmlns:w15="http://schemas.microsoft.com/office/word/2012/wordml" xmlns:w16cex="http://schemas.microsoft.com/office/word/2018/wordml/cex" xmlns:w16cid="http://schemas.microsoft.com/office/word/2016/wordml/cid" xmlns:w16="http://schemas.microsoft.com/office/word/2018/wordml" xmlns:w16sdtdh="http://schemas.microsoft.com/office/word/2020/wordml/sdtdatahash" xmlns:w16se="http://schemas.microsoft.com/office/word/2015/wordml/symex" xmlns:wpg="http://schemas.microsoft.com/office/word/2010/wordprocessingGroup" xmlns:wpi="http://schemas.microsoft.com/office/word/2010/wordprocessingInk" xmlns:wne="http://schemas.microsoft.com/office/word/2006/wordml" xmlns:wps="http://schemas.microsoft.com/office/word/2010/wordprocessingShape" mc:Ignorable="w14 w15 w16se w16cid w16 w16cex w16sdtdh wp14">
   <w:footnote w:type="separator" w:id="-1">
     <w:p>
       <w:r>
@@ -5006,17 +5005,17 @@
 </file>
 
 <file path=word/header1.xml><?xml version="1.0" encoding="utf-8"?>
-<w:hdr xmlns:wpc="http://schemas.microsoft.com/office/word/2010/wordprocessingCanvas" xmlns:cx="http://schemas.microsoft.com/office/drawing/2014/chartex" xmlns:cx1="http://schemas.microsoft.com/office/drawing/2015/9/8/chartex" xmlns:cx2="http://schemas.microsoft.com/office/drawing/2015/10/21/chartex" xmlns:cx3="http://schemas.microsoft.com/office/drawing/2016/5/9/chartex" xmlns:cx4="http://schemas.microsoft.com/office/drawing/2016/5/10/chartex" xmlns:cx5="http://schemas.microsoft.com/office/drawing/2016/5/11/chartex" xmlns:cx6="http://schemas.microsoft.com/office/drawing/2016/5/12/chartex" xmlns:cx7="http://schemas.microsoft.com/office/drawing/2016/5/13/chartex" xmlns:cx8="http://schemas.microsoft.com/office/drawing/2016/5/14/chartex" xmlns:mc="http://schemas.openxmlformats.org/markup-compatibility/2006" xmlns:aink="http://schemas.microsoft.com/office/drawing/2016/ink" xmlns:am3d="http://schemas.microsoft.com/office/drawing/2017/model3d" xmlns:o="urn:schemas-microsoft-com:office:office" xmlns:oel="http://schemas.microsoft.com/office/2019/extlst" xmlns:r="http://schemas.openxmlformats.org/officeDocument/2006/relationships" xmlns:m="http://schemas.openxmlformats.org/officeDocument/2006/math" xmlns:v="urn:schemas-microsoft-com:vml" xmlns:wp14="http://schemas.microsoft.com/office/word/2010/wordprocessingDrawing" xmlns:wp="http://schemas.openxmlformats.org/drawingml/2006/wordprocessingDrawing" xmlns:w10="urn:schemas-microsoft-com:office:word" xmlns:w="http://schemas.openxmlformats.org/wordprocessingml/2006/main" xmlns:w14="http://schemas.microsoft.com/office/word/2010/wordml" xmlns:w15="http://schemas.microsoft.com/office/word/2012/wordml" xmlns:w16cex="http://schemas.microsoft.com/office/word/2018/wordml/cex" xmlns:w16cid="http://schemas.microsoft.com/office/word/2016/wordml/cid" xmlns:w16="http://schemas.microsoft.com/office/word/2018/wordml" xmlns:w16du="http://schemas.microsoft.com/office/word/2023/wordml/word16du" xmlns:w16sdtdh="http://schemas.microsoft.com/office/word/2020/wordml/sdtdatahash" xmlns:w16sdtfl="http://schemas.microsoft.com/office/word/2024/wordml/sdtformatlock" xmlns:w16se="http://schemas.microsoft.com/office/word/2015/wordml/symex" xmlns:wpg="http://schemas.microsoft.com/office/word/2010/wordprocessingGroup" xmlns:wpi="http://schemas.microsoft.com/office/word/2010/wordprocessingInk" xmlns:wne="http://schemas.microsoft.com/office/word/2006/wordml" xmlns:wps="http://schemas.microsoft.com/office/word/2010/wordprocessingShape" mc:Ignorable="w14 w15 w16se w16cid w16 w16cex w16sdtdh w16sdtfl w16du wp14">
+<w:hdr xmlns:wpc="http://schemas.microsoft.com/office/word/2010/wordprocessingCanvas" xmlns:cx="http://schemas.microsoft.com/office/drawing/2014/chartex" xmlns:cx1="http://schemas.microsoft.com/office/drawing/2015/9/8/chartex" xmlns:cx2="http://schemas.microsoft.com/office/drawing/2015/10/21/chartex" xmlns:cx3="http://schemas.microsoft.com/office/drawing/2016/5/9/chartex" xmlns:cx4="http://schemas.microsoft.com/office/drawing/2016/5/10/chartex" xmlns:cx5="http://schemas.microsoft.com/office/drawing/2016/5/11/chartex" xmlns:cx6="http://schemas.microsoft.com/office/drawing/2016/5/12/chartex" xmlns:cx7="http://schemas.microsoft.com/office/drawing/2016/5/13/chartex" xmlns:cx8="http://schemas.microsoft.com/office/drawing/2016/5/14/chartex" xmlns:mc="http://schemas.openxmlformats.org/markup-compatibility/2006" xmlns:aink="http://schemas.microsoft.com/office/drawing/2016/ink" xmlns:am3d="http://schemas.microsoft.com/office/drawing/2017/model3d" xmlns:o="urn:schemas-microsoft-com:office:office" xmlns:oel="http://schemas.microsoft.com/office/2019/extlst" xmlns:r="http://schemas.openxmlformats.org/officeDocument/2006/relationships" xmlns:m="http://schemas.openxmlformats.org/officeDocument/2006/math" xmlns:v="urn:schemas-microsoft-com:vml" xmlns:wp14="http://schemas.microsoft.com/office/word/2010/wordprocessingDrawing" xmlns:wp="http://schemas.openxmlformats.org/drawingml/2006/wordprocessingDrawing" xmlns:w10="urn:schemas-microsoft-com:office:word" xmlns:w="http://schemas.openxmlformats.org/wordprocessingml/2006/main" xmlns:w14="http://schemas.microsoft.com/office/word/2010/wordml" xmlns:w15="http://schemas.microsoft.com/office/word/2012/wordml" xmlns:w16cex="http://schemas.microsoft.com/office/word/2018/wordml/cex" xmlns:w16cid="http://schemas.microsoft.com/office/word/2016/wordml/cid" xmlns:w16="http://schemas.microsoft.com/office/word/2018/wordml" xmlns:w16sdtdh="http://schemas.microsoft.com/office/word/2020/wordml/sdtdatahash" xmlns:w16se="http://schemas.microsoft.com/office/word/2015/wordml/symex" xmlns:wpg="http://schemas.microsoft.com/office/word/2010/wordprocessingGroup" xmlns:wpi="http://schemas.microsoft.com/office/word/2010/wordprocessingInk" xmlns:wne="http://schemas.microsoft.com/office/word/2006/wordml" xmlns:wps="http://schemas.microsoft.com/office/word/2010/wordprocessingShape" mc:Ignorable="w14 w15 w16se w16cid w16 w16cex w16sdtdh wp14">
   <w:p>
     <w:pPr>
-      <w:pStyle w:val="Header"/>
+      <w:pStyle w:val="En-tte"/>
     </w:pPr>
   </w:p>
 </w:hdr>
 </file>
 
 <file path=word/header2.xml><?xml version="1.0" encoding="utf-8"?>
-<w:hdr xmlns:wpc="http://schemas.microsoft.com/office/word/2010/wordprocessingCanvas" xmlns:cx="http://schemas.microsoft.com/office/drawing/2014/chartex" xmlns:cx1="http://schemas.microsoft.com/office/drawing/2015/9/8/chartex" xmlns:cx2="http://schemas.microsoft.com/office/drawing/2015/10/21/chartex" xmlns:cx3="http://schemas.microsoft.com/office/drawing/2016/5/9/chartex" xmlns:cx4="http://schemas.microsoft.com/office/drawing/2016/5/10/chartex" xmlns:cx5="http://schemas.microsoft.com/office/drawing/2016/5/11/chartex" xmlns:cx6="http://schemas.microsoft.com/office/drawing/2016/5/12/chartex" xmlns:cx7="http://schemas.microsoft.com/office/drawing/2016/5/13/chartex" xmlns:cx8="http://schemas.microsoft.com/office/drawing/2016/5/14/chartex" xmlns:mc="http://schemas.openxmlformats.org/markup-compatibility/2006" xmlns:aink="http://schemas.microsoft.com/office/drawing/2016/ink" xmlns:am3d="http://schemas.microsoft.com/office/drawing/2017/model3d" xmlns:o="urn:schemas-microsoft-com:office:office" xmlns:oel="http://schemas.microsoft.com/office/2019/extlst" xmlns:r="http://schemas.openxmlformats.org/officeDocument/2006/relationships" xmlns:m="http://schemas.openxmlformats.org/officeDocument/2006/math" xmlns:v="urn:schemas-microsoft-com:vml" xmlns:wp14="http://schemas.microsoft.com/office/word/2010/wordprocessingDrawing" xmlns:wp="http://schemas.openxmlformats.org/drawingml/2006/wordprocessingDrawing" xmlns:w10="urn:schemas-microsoft-com:office:word" xmlns:w="http://schemas.openxmlformats.org/wordprocessingml/2006/main" xmlns:w14="http://schemas.microsoft.com/office/word/2010/wordml" xmlns:w15="http://schemas.microsoft.com/office/word/2012/wordml" xmlns:w16cex="http://schemas.microsoft.com/office/word/2018/wordml/cex" xmlns:w16cid="http://schemas.microsoft.com/office/word/2016/wordml/cid" xmlns:w16="http://schemas.microsoft.com/office/word/2018/wordml" xmlns:w16du="http://schemas.microsoft.com/office/word/2023/wordml/word16du" xmlns:w16sdtdh="http://schemas.microsoft.com/office/word/2020/wordml/sdtdatahash" xmlns:w16sdtfl="http://schemas.microsoft.com/office/word/2024/wordml/sdtformatlock" xmlns:w16se="http://schemas.microsoft.com/office/word/2015/wordml/symex" xmlns:wpg="http://schemas.microsoft.com/office/word/2010/wordprocessingGroup" xmlns:wpi="http://schemas.microsoft.com/office/word/2010/wordprocessingInk" xmlns:wne="http://schemas.microsoft.com/office/word/2006/wordml" xmlns:wps="http://schemas.microsoft.com/office/word/2010/wordprocessingShape" mc:Ignorable="w14 w15 w16se w16cid w16 w16cex w16sdtdh w16sdtfl w16du wp14">
+<w:hdr xmlns:wpc="http://schemas.microsoft.com/office/word/2010/wordprocessingCanvas" xmlns:cx="http://schemas.microsoft.com/office/drawing/2014/chartex" xmlns:cx1="http://schemas.microsoft.com/office/drawing/2015/9/8/chartex" xmlns:cx2="http://schemas.microsoft.com/office/drawing/2015/10/21/chartex" xmlns:cx3="http://schemas.microsoft.com/office/drawing/2016/5/9/chartex" xmlns:cx4="http://schemas.microsoft.com/office/drawing/2016/5/10/chartex" xmlns:cx5="http://schemas.microsoft.com/office/drawing/2016/5/11/chartex" xmlns:cx6="http://schemas.microsoft.com/office/drawing/2016/5/12/chartex" xmlns:cx7="http://schemas.microsoft.com/office/drawing/2016/5/13/chartex" xmlns:cx8="http://schemas.microsoft.com/office/drawing/2016/5/14/chartex" xmlns:mc="http://schemas.openxmlformats.org/markup-compatibility/2006" xmlns:aink="http://schemas.microsoft.com/office/drawing/2016/ink" xmlns:am3d="http://schemas.microsoft.com/office/drawing/2017/model3d" xmlns:o="urn:schemas-microsoft-com:office:office" xmlns:oel="http://schemas.microsoft.com/office/2019/extlst" xmlns:r="http://schemas.openxmlformats.org/officeDocument/2006/relationships" xmlns:m="http://schemas.openxmlformats.org/officeDocument/2006/math" xmlns:v="urn:schemas-microsoft-com:vml" xmlns:wp14="http://schemas.microsoft.com/office/word/2010/wordprocessingDrawing" xmlns:wp="http://schemas.openxmlformats.org/drawingml/2006/wordprocessingDrawing" xmlns:w10="urn:schemas-microsoft-com:office:word" xmlns:w="http://schemas.openxmlformats.org/wordprocessingml/2006/main" xmlns:w14="http://schemas.microsoft.com/office/word/2010/wordml" xmlns:w15="http://schemas.microsoft.com/office/word/2012/wordml" xmlns:w16cex="http://schemas.microsoft.com/office/word/2018/wordml/cex" xmlns:w16cid="http://schemas.microsoft.com/office/word/2016/wordml/cid" xmlns:w16="http://schemas.microsoft.com/office/word/2018/wordml" xmlns:w16sdtdh="http://schemas.microsoft.com/office/word/2020/wordml/sdtdatahash" xmlns:w16se="http://schemas.microsoft.com/office/word/2015/wordml/symex" xmlns:wpg="http://schemas.microsoft.com/office/word/2010/wordprocessingGroup" xmlns:wpi="http://schemas.microsoft.com/office/word/2010/wordprocessingInk" xmlns:wne="http://schemas.microsoft.com/office/word/2006/wordml" xmlns:wps="http://schemas.microsoft.com/office/word/2010/wordprocessingShape" mc:Ignorable="w14 w15 w16se w16cid w16 w16cex w16sdtdh wp14">
   <w:tbl>
     <w:tblPr>
       <w:tblW w:w="10084" w:type="dxa"/>
@@ -5185,7 +5184,7 @@
   </w:tbl>
   <w:p>
     <w:pPr>
-      <w:pStyle w:val="Header"/>
+      <w:pStyle w:val="En-tte"/>
       <w:rPr>
         <w:sz w:val="12"/>
         <w:szCs w:val="12"/>
@@ -5196,7 +5195,7 @@
 </file>
 
 <file path=word/header3.xml><?xml version="1.0" encoding="utf-8"?>
-<w:hdr xmlns:wpc="http://schemas.microsoft.com/office/word/2010/wordprocessingCanvas" xmlns:cx="http://schemas.microsoft.com/office/drawing/2014/chartex" xmlns:cx1="http://schemas.microsoft.com/office/drawing/2015/9/8/chartex" xmlns:cx2="http://schemas.microsoft.com/office/drawing/2015/10/21/chartex" xmlns:cx3="http://schemas.microsoft.com/office/drawing/2016/5/9/chartex" xmlns:cx4="http://schemas.microsoft.com/office/drawing/2016/5/10/chartex" xmlns:cx5="http://schemas.microsoft.com/office/drawing/2016/5/11/chartex" xmlns:cx6="http://schemas.microsoft.com/office/drawing/2016/5/12/chartex" xmlns:cx7="http://schemas.microsoft.com/office/drawing/2016/5/13/chartex" xmlns:cx8="http://schemas.microsoft.com/office/drawing/2016/5/14/chartex" xmlns:mc="http://schemas.openxmlformats.org/markup-compatibility/2006" xmlns:aink="http://schemas.microsoft.com/office/drawing/2016/ink" xmlns:am3d="http://schemas.microsoft.com/office/drawing/2017/model3d" xmlns:o="urn:schemas-microsoft-com:office:office" xmlns:oel="http://schemas.microsoft.com/office/2019/extlst" xmlns:r="http://schemas.openxmlformats.org/officeDocument/2006/relationships" xmlns:m="http://schemas.openxmlformats.org/officeDocument/2006/math" xmlns:v="urn:schemas-microsoft-com:vml" xmlns:wp14="http://schemas.microsoft.com/office/word/2010/wordprocessingDrawing" xmlns:wp="http://schemas.openxmlformats.org/drawingml/2006/wordprocessingDrawing" xmlns:w10="urn:schemas-microsoft-com:office:word" xmlns:w="http://schemas.openxmlformats.org/wordprocessingml/2006/main" xmlns:w14="http://schemas.microsoft.com/office/word/2010/wordml" xmlns:w15="http://schemas.microsoft.com/office/word/2012/wordml" xmlns:w16cex="http://schemas.microsoft.com/office/word/2018/wordml/cex" xmlns:w16cid="http://schemas.microsoft.com/office/word/2016/wordml/cid" xmlns:w16="http://schemas.microsoft.com/office/word/2018/wordml" xmlns:w16du="http://schemas.microsoft.com/office/word/2023/wordml/word16du" xmlns:w16sdtdh="http://schemas.microsoft.com/office/word/2020/wordml/sdtdatahash" xmlns:w16sdtfl="http://schemas.microsoft.com/office/word/2024/wordml/sdtformatlock" xmlns:w16se="http://schemas.microsoft.com/office/word/2015/wordml/symex" xmlns:wpg="http://schemas.microsoft.com/office/word/2010/wordprocessingGroup" xmlns:wpi="http://schemas.microsoft.com/office/word/2010/wordprocessingInk" xmlns:wne="http://schemas.microsoft.com/office/word/2006/wordml" xmlns:wps="http://schemas.microsoft.com/office/word/2010/wordprocessingShape" mc:Ignorable="w14 w15 w16se w16cid w16 w16cex w16sdtdh w16sdtfl w16du wp14">
+<w:hdr xmlns:wpc="http://schemas.microsoft.com/office/word/2010/wordprocessingCanvas" xmlns:cx="http://schemas.microsoft.com/office/drawing/2014/chartex" xmlns:cx1="http://schemas.microsoft.com/office/drawing/2015/9/8/chartex" xmlns:cx2="http://schemas.microsoft.com/office/drawing/2015/10/21/chartex" xmlns:cx3="http://schemas.microsoft.com/office/drawing/2016/5/9/chartex" xmlns:cx4="http://schemas.microsoft.com/office/drawing/2016/5/10/chartex" xmlns:cx5="http://schemas.microsoft.com/office/drawing/2016/5/11/chartex" xmlns:cx6="http://schemas.microsoft.com/office/drawing/2016/5/12/chartex" xmlns:cx7="http://schemas.microsoft.com/office/drawing/2016/5/13/chartex" xmlns:cx8="http://schemas.microsoft.com/office/drawing/2016/5/14/chartex" xmlns:mc="http://schemas.openxmlformats.org/markup-compatibility/2006" xmlns:aink="http://schemas.microsoft.com/office/drawing/2016/ink" xmlns:am3d="http://schemas.microsoft.com/office/drawing/2017/model3d" xmlns:o="urn:schemas-microsoft-com:office:office" xmlns:oel="http://schemas.microsoft.com/office/2019/extlst" xmlns:r="http://schemas.openxmlformats.org/officeDocument/2006/relationships" xmlns:m="http://schemas.openxmlformats.org/officeDocument/2006/math" xmlns:v="urn:schemas-microsoft-com:vml" xmlns:wp14="http://schemas.microsoft.com/office/word/2010/wordprocessingDrawing" xmlns:wp="http://schemas.openxmlformats.org/drawingml/2006/wordprocessingDrawing" xmlns:w10="urn:schemas-microsoft-com:office:word" xmlns:w="http://schemas.openxmlformats.org/wordprocessingml/2006/main" xmlns:w14="http://schemas.microsoft.com/office/word/2010/wordml" xmlns:w15="http://schemas.microsoft.com/office/word/2012/wordml" xmlns:w16cex="http://schemas.microsoft.com/office/word/2018/wordml/cex" xmlns:w16cid="http://schemas.microsoft.com/office/word/2016/wordml/cid" xmlns:w16="http://schemas.microsoft.com/office/word/2018/wordml" xmlns:w16sdtdh="http://schemas.microsoft.com/office/word/2020/wordml/sdtdatahash" xmlns:w16se="http://schemas.microsoft.com/office/word/2015/wordml/symex" xmlns:wpg="http://schemas.microsoft.com/office/word/2010/wordprocessingGroup" xmlns:wpi="http://schemas.microsoft.com/office/word/2010/wordprocessingInk" xmlns:wne="http://schemas.microsoft.com/office/word/2006/wordml" xmlns:wps="http://schemas.microsoft.com/office/word/2010/wordprocessingShape" mc:Ignorable="w14 w15 w16se w16cid w16 w16cex w16sdtdh wp14">
   <w:tbl>
     <w:tblPr>
       <w:tblW w:w="9754" w:type="dxa"/>
@@ -5227,7 +5226,7 @@
         </w:tcPr>
         <w:p>
           <w:pPr>
-            <w:pStyle w:val="Header"/>
+            <w:pStyle w:val="En-tte"/>
             <w:rPr>
               <w:sz w:val="2"/>
             </w:rPr>
@@ -5268,7 +5267,7 @@
         </w:tcPr>
         <w:p>
           <w:pPr>
-            <w:pStyle w:val="Header"/>
+            <w:pStyle w:val="En-tte"/>
             <w:rPr>
               <w:i/>
               <w:iCs/>
@@ -5320,7 +5319,7 @@
   </w:tbl>
   <w:p>
     <w:pPr>
-      <w:pStyle w:val="Header"/>
+      <w:pStyle w:val="En-tte"/>
       <w:rPr>
         <w:sz w:val="2"/>
       </w:rPr>
@@ -5330,7 +5329,7 @@
 </file>
 
 <file path=word/numbering.xml><?xml version="1.0" encoding="utf-8"?>
-<w:numbering xmlns:wpc="http://schemas.microsoft.com/office/word/2010/wordprocessingCanvas" xmlns:cx="http://schemas.microsoft.com/office/drawing/2014/chartex" xmlns:cx1="http://schemas.microsoft.com/office/drawing/2015/9/8/chartex" xmlns:cx2="http://schemas.microsoft.com/office/drawing/2015/10/21/chartex" xmlns:cx3="http://schemas.microsoft.com/office/drawing/2016/5/9/chartex" xmlns:cx4="http://schemas.microsoft.com/office/drawing/2016/5/10/chartex" xmlns:cx5="http://schemas.microsoft.com/office/drawing/2016/5/11/chartex" xmlns:cx6="http://schemas.microsoft.com/office/drawing/2016/5/12/chartex" xmlns:cx7="http://schemas.microsoft.com/office/drawing/2016/5/13/chartex" xmlns:cx8="http://schemas.microsoft.com/office/drawing/2016/5/14/chartex" xmlns:mc="http://schemas.openxmlformats.org/markup-compatibility/2006" xmlns:aink="http://schemas.microsoft.com/office/drawing/2016/ink" xmlns:am3d="http://schemas.microsoft.com/office/drawing/2017/model3d" xmlns:o="urn:schemas-microsoft-com:office:office" xmlns:oel="http://schemas.microsoft.com/office/2019/extlst" xmlns:r="http://schemas.openxmlformats.org/officeDocument/2006/relationships" xmlns:m="http://schemas.openxmlformats.org/officeDocument/2006/math" xmlns:v="urn:schemas-microsoft-com:vml" xmlns:wp14="http://schemas.microsoft.com/office/word/2010/wordprocessingDrawing" xmlns:wp="http://schemas.openxmlformats.org/drawingml/2006/wordprocessingDrawing" xmlns:w10="urn:schemas-microsoft-com:office:word" xmlns:w="http://schemas.openxmlformats.org/wordprocessingml/2006/main" xmlns:w14="http://schemas.microsoft.com/office/word/2010/wordml" xmlns:w15="http://schemas.microsoft.com/office/word/2012/wordml" xmlns:w16cex="http://schemas.microsoft.com/office/word/2018/wordml/cex" xmlns:w16cid="http://schemas.microsoft.com/office/word/2016/wordml/cid" xmlns:w16="http://schemas.microsoft.com/office/word/2018/wordml" xmlns:w16du="http://schemas.microsoft.com/office/word/2023/wordml/word16du" xmlns:w16sdtdh="http://schemas.microsoft.com/office/word/2020/wordml/sdtdatahash" xmlns:w16sdtfl="http://schemas.microsoft.com/office/word/2024/wordml/sdtformatlock" xmlns:w16se="http://schemas.microsoft.com/office/word/2015/wordml/symex" xmlns:wpg="http://schemas.microsoft.com/office/word/2010/wordprocessingGroup" xmlns:wpi="http://schemas.microsoft.com/office/word/2010/wordprocessingInk" xmlns:wne="http://schemas.microsoft.com/office/word/2006/wordml" xmlns:wps="http://schemas.microsoft.com/office/word/2010/wordprocessingShape" mc:Ignorable="w14 w15 w16se w16cid w16 w16cex w16sdtdh w16sdtfl w16du wp14">
+<w:numbering xmlns:wpc="http://schemas.microsoft.com/office/word/2010/wordprocessingCanvas" xmlns:cx="http://schemas.microsoft.com/office/drawing/2014/chartex" xmlns:cx1="http://schemas.microsoft.com/office/drawing/2015/9/8/chartex" xmlns:cx2="http://schemas.microsoft.com/office/drawing/2015/10/21/chartex" xmlns:cx3="http://schemas.microsoft.com/office/drawing/2016/5/9/chartex" xmlns:cx4="http://schemas.microsoft.com/office/drawing/2016/5/10/chartex" xmlns:cx5="http://schemas.microsoft.com/office/drawing/2016/5/11/chartex" xmlns:cx6="http://schemas.microsoft.com/office/drawing/2016/5/12/chartex" xmlns:cx7="http://schemas.microsoft.com/office/drawing/2016/5/13/chartex" xmlns:cx8="http://schemas.microsoft.com/office/drawing/2016/5/14/chartex" xmlns:mc="http://schemas.openxmlformats.org/markup-compatibility/2006" xmlns:aink="http://schemas.microsoft.com/office/drawing/2016/ink" xmlns:am3d="http://schemas.microsoft.com/office/drawing/2017/model3d" xmlns:o="urn:schemas-microsoft-com:office:office" xmlns:oel="http://schemas.microsoft.com/office/2019/extlst" xmlns:r="http://schemas.openxmlformats.org/officeDocument/2006/relationships" xmlns:m="http://schemas.openxmlformats.org/officeDocument/2006/math" xmlns:v="urn:schemas-microsoft-com:vml" xmlns:wp14="http://schemas.microsoft.com/office/word/2010/wordprocessingDrawing" xmlns:wp="http://schemas.openxmlformats.org/drawingml/2006/wordprocessingDrawing" xmlns:w10="urn:schemas-microsoft-com:office:word" xmlns:w="http://schemas.openxmlformats.org/wordprocessingml/2006/main" xmlns:w14="http://schemas.microsoft.com/office/word/2010/wordml" xmlns:w15="http://schemas.microsoft.com/office/word/2012/wordml" xmlns:w16cex="http://schemas.microsoft.com/office/word/2018/wordml/cex" xmlns:w16cid="http://schemas.microsoft.com/office/word/2016/wordml/cid" xmlns:w16="http://schemas.microsoft.com/office/word/2018/wordml" xmlns:w16sdtdh="http://schemas.microsoft.com/office/word/2020/wordml/sdtdatahash" xmlns:w16se="http://schemas.microsoft.com/office/word/2015/wordml/symex" xmlns:wpg="http://schemas.microsoft.com/office/word/2010/wordprocessingGroup" xmlns:wpi="http://schemas.microsoft.com/office/word/2010/wordprocessingInk" xmlns:wne="http://schemas.microsoft.com/office/word/2006/wordml" xmlns:wps="http://schemas.microsoft.com/office/word/2010/wordprocessingShape" mc:Ignorable="w14 w15 w16se w16cid w16 w16cex w16sdtdh wp14">
   <w:abstractNum w:abstractNumId="0" w15:restartNumberingAfterBreak="0">
     <w:nsid w:val="04EC7F62"/>
     <w:multiLevelType w:val="hybridMultilevel"/>
@@ -6638,7 +6637,7 @@
     <w:lvl w:ilvl="0">
       <w:start w:val="1"/>
       <w:numFmt w:val="decimal"/>
-      <w:pStyle w:val="Heading1"/>
+      <w:pStyle w:val="Titre1"/>
       <w:lvlText w:val="%1"/>
       <w:lvlJc w:val="left"/>
       <w:pPr>
@@ -6654,7 +6653,7 @@
     <w:lvl w:ilvl="1">
       <w:start w:val="1"/>
       <w:numFmt w:val="decimal"/>
-      <w:pStyle w:val="Heading2"/>
+      <w:pStyle w:val="Titre2"/>
       <w:lvlText w:val="%1.%2"/>
       <w:lvlJc w:val="left"/>
       <w:pPr>
@@ -6670,7 +6669,7 @@
     <w:lvl w:ilvl="2">
       <w:start w:val="1"/>
       <w:numFmt w:val="decimal"/>
-      <w:pStyle w:val="Heading3"/>
+      <w:pStyle w:val="Titre3"/>
       <w:lvlText w:val="%1.%2.%3"/>
       <w:lvlJc w:val="left"/>
       <w:pPr>
@@ -6686,7 +6685,7 @@
     <w:lvl w:ilvl="3">
       <w:start w:val="1"/>
       <w:numFmt w:val="decimal"/>
-      <w:pStyle w:val="Heading4"/>
+      <w:pStyle w:val="Titre4"/>
       <w:lvlText w:val="%1.%2.%3.%4"/>
       <w:lvlJc w:val="left"/>
       <w:pPr>
@@ -6702,7 +6701,7 @@
     <w:lvl w:ilvl="4">
       <w:start w:val="1"/>
       <w:numFmt w:val="decimal"/>
-      <w:pStyle w:val="Heading5"/>
+      <w:pStyle w:val="Titre5"/>
       <w:lvlText w:val="%1.%2.%3.%4.%5"/>
       <w:lvlJc w:val="left"/>
       <w:pPr>
@@ -6718,7 +6717,7 @@
     <w:lvl w:ilvl="5">
       <w:start w:val="1"/>
       <w:numFmt w:val="decimal"/>
-      <w:pStyle w:val="Heading6"/>
+      <w:pStyle w:val="Titre6"/>
       <w:lvlText w:val="%1.%2.%3.%4.%5.%6"/>
       <w:lvlJc w:val="left"/>
       <w:pPr>
@@ -6734,7 +6733,7 @@
     <w:lvl w:ilvl="6">
       <w:start w:val="1"/>
       <w:numFmt w:val="decimal"/>
-      <w:pStyle w:val="Heading7"/>
+      <w:pStyle w:val="Titre7"/>
       <w:lvlText w:val="%1.%2.%3.%4.%5.%6.%7"/>
       <w:lvlJc w:val="left"/>
       <w:pPr>
@@ -6750,7 +6749,7 @@
     <w:lvl w:ilvl="7">
       <w:start w:val="1"/>
       <w:numFmt w:val="decimal"/>
-      <w:pStyle w:val="Heading8"/>
+      <w:pStyle w:val="Titre8"/>
       <w:lvlText w:val="%1.%2.%3.%4.%5.%6.%7.%8"/>
       <w:lvlJc w:val="left"/>
       <w:pPr>
@@ -6766,7 +6765,7 @@
     <w:lvl w:ilvl="8">
       <w:start w:val="1"/>
       <w:numFmt w:val="decimal"/>
-      <w:pStyle w:val="Heading9"/>
+      <w:pStyle w:val="Titre9"/>
       <w:lvlText w:val="%1.%2.%3.%4.%5.%6.%7.%8.%9"/>
       <w:lvlJc w:val="left"/>
       <w:pPr>
@@ -8855,7 +8854,7 @@
 </file>
 
 <file path=word/styles.xml><?xml version="1.0" encoding="utf-8"?>
-<w:styles xmlns:mc="http://schemas.openxmlformats.org/markup-compatibility/2006" xmlns:r="http://schemas.openxmlformats.org/officeDocument/2006/relationships" xmlns:w="http://schemas.openxmlformats.org/wordprocessingml/2006/main" xmlns:w14="http://schemas.microsoft.com/office/word/2010/wordml" xmlns:w15="http://schemas.microsoft.com/office/word/2012/wordml" xmlns:w16cex="http://schemas.microsoft.com/office/word/2018/wordml/cex" xmlns:w16cid="http://schemas.microsoft.com/office/word/2016/wordml/cid" xmlns:w16="http://schemas.microsoft.com/office/word/2018/wordml" xmlns:w16du="http://schemas.microsoft.com/office/word/2023/wordml/word16du" xmlns:w16sdtdh="http://schemas.microsoft.com/office/word/2020/wordml/sdtdatahash" xmlns:w16sdtfl="http://schemas.microsoft.com/office/word/2024/wordml/sdtformatlock" xmlns:w16se="http://schemas.microsoft.com/office/word/2015/wordml/symex" mc:Ignorable="w14 w15 w16se w16cid w16 w16cex w16sdtdh w16sdtfl w16du">
+<w:styles xmlns:mc="http://schemas.openxmlformats.org/markup-compatibility/2006" xmlns:r="http://schemas.openxmlformats.org/officeDocument/2006/relationships" xmlns:w="http://schemas.openxmlformats.org/wordprocessingml/2006/main" xmlns:w14="http://schemas.microsoft.com/office/word/2010/wordml" xmlns:w15="http://schemas.microsoft.com/office/word/2012/wordml" xmlns:w16cex="http://schemas.microsoft.com/office/word/2018/wordml/cex" xmlns:w16cid="http://schemas.microsoft.com/office/word/2016/wordml/cid" xmlns:w16="http://schemas.microsoft.com/office/word/2018/wordml" xmlns:w16sdtdh="http://schemas.microsoft.com/office/word/2020/wordml/sdtdatahash" xmlns:w16se="http://schemas.microsoft.com/office/word/2015/wordml/symex" mc:Ignorable="w14 w15 w16se w16cid w16 w16cex w16sdtdh">
   <w:docDefaults>
     <w:rPrDefault>
       <w:rPr>
@@ -9246,11 +9245,11 @@
       <w:lang w:eastAsia="fr-FR"/>
     </w:rPr>
   </w:style>
-  <w:style w:type="paragraph" w:styleId="Heading1">
+  <w:style w:type="paragraph" w:styleId="Titre1">
     <w:name w:val="heading 1"/>
     <w:basedOn w:val="Normal"/>
     <w:next w:val="paragraphe1"/>
-    <w:link w:val="Heading1Char"/>
+    <w:link w:val="Titre1Car"/>
     <w:qFormat/>
     <w:rsid w:val="000E6776"/>
     <w:pPr>
@@ -9271,11 +9270,11 @@
       <w:lang w:val="fr-FR"/>
     </w:rPr>
   </w:style>
-  <w:style w:type="paragraph" w:styleId="Heading2">
+  <w:style w:type="paragraph" w:styleId="Titre2">
     <w:name w:val="heading 2"/>
     <w:basedOn w:val="Normal"/>
-    <w:next w:val="BodyText"/>
-    <w:link w:val="Heading2Char"/>
+    <w:next w:val="Corpsdetexte"/>
+    <w:link w:val="Titre2Car"/>
     <w:qFormat/>
     <w:rsid w:val="00EF568F"/>
     <w:pPr>
@@ -9294,7 +9293,7 @@
       <w:lang w:val="fr-FR"/>
     </w:rPr>
   </w:style>
-  <w:style w:type="paragraph" w:styleId="Heading3">
+  <w:style w:type="paragraph" w:styleId="Titre3">
     <w:name w:val="heading 3"/>
     <w:basedOn w:val="Normal"/>
     <w:next w:val="paragraphe3"/>
@@ -9318,7 +9317,7 @@
       <w:lang w:val="fr-FR"/>
     </w:rPr>
   </w:style>
-  <w:style w:type="paragraph" w:styleId="Heading4">
+  <w:style w:type="paragraph" w:styleId="Titre4">
     <w:name w:val="heading 4"/>
     <w:basedOn w:val="Normal"/>
     <w:next w:val="Normal"/>
@@ -9341,7 +9340,7 @@
       <w:lang w:val="fr-FR"/>
     </w:rPr>
   </w:style>
-  <w:style w:type="paragraph" w:styleId="Heading5">
+  <w:style w:type="paragraph" w:styleId="Titre5">
     <w:name w:val="heading 5"/>
     <w:basedOn w:val="Normal"/>
     <w:next w:val="Normal"/>
@@ -9366,7 +9365,7 @@
       <w:lang w:val="fr-FR"/>
     </w:rPr>
   </w:style>
-  <w:style w:type="paragraph" w:styleId="Heading6">
+  <w:style w:type="paragraph" w:styleId="Titre6">
     <w:name w:val="heading 6"/>
     <w:basedOn w:val="Normal"/>
     <w:next w:val="Normal"/>
@@ -9388,7 +9387,7 @@
       <w:lang w:val="fr-FR"/>
     </w:rPr>
   </w:style>
-  <w:style w:type="paragraph" w:styleId="Heading7">
+  <w:style w:type="paragraph" w:styleId="Titre7">
     <w:name w:val="heading 7"/>
     <w:basedOn w:val="Normal"/>
     <w:next w:val="Normal"/>
@@ -9406,7 +9405,7 @@
       <w:lang w:val="fr-FR"/>
     </w:rPr>
   </w:style>
-  <w:style w:type="paragraph" w:styleId="Heading8">
+  <w:style w:type="paragraph" w:styleId="Titre8">
     <w:name w:val="heading 8"/>
     <w:basedOn w:val="Normal"/>
     <w:next w:val="Normal"/>
@@ -9426,7 +9425,7 @@
       <w:lang w:val="fr-FR"/>
     </w:rPr>
   </w:style>
-  <w:style w:type="paragraph" w:styleId="Heading9">
+  <w:style w:type="paragraph" w:styleId="Titre9">
     <w:name w:val="heading 9"/>
     <w:basedOn w:val="Normal"/>
     <w:next w:val="Normal"/>
@@ -9447,13 +9446,13 @@
       <w:lang w:val="fr-FR"/>
     </w:rPr>
   </w:style>
-  <w:style w:type="character" w:default="1" w:styleId="DefaultParagraphFont">
+  <w:style w:type="character" w:default="1" w:styleId="Policepardfaut">
     <w:name w:val="Default Paragraph Font"/>
     <w:uiPriority w:val="1"/>
     <w:semiHidden/>
     <w:unhideWhenUsed/>
   </w:style>
-  <w:style w:type="table" w:default="1" w:styleId="TableNormal">
+  <w:style w:type="table" w:default="1" w:styleId="TableauNormal">
     <w:name w:val="Normal Table"/>
     <w:uiPriority w:val="99"/>
     <w:semiHidden/>
@@ -9468,13 +9467,13 @@
       </w:tblCellMar>
     </w:tblPr>
   </w:style>
-  <w:style w:type="numbering" w:default="1" w:styleId="NoList">
+  <w:style w:type="numbering" w:default="1" w:styleId="Aucuneliste">
     <w:name w:val="No List"/>
     <w:uiPriority w:val="99"/>
     <w:semiHidden/>
     <w:unhideWhenUsed/>
   </w:style>
-  <w:style w:type="paragraph" w:styleId="Header">
+  <w:style w:type="paragraph" w:styleId="En-tte">
     <w:name w:val="header"/>
     <w:basedOn w:val="Normal"/>
     <w:rsid w:val="006110B6"/>
@@ -9491,7 +9490,7 @@
       <w:lang w:val="fr-FR"/>
     </w:rPr>
   </w:style>
-  <w:style w:type="paragraph" w:styleId="Footer">
+  <w:style w:type="paragraph" w:styleId="Pieddepage">
     <w:name w:val="footer"/>
     <w:basedOn w:val="Normal"/>
     <w:rsid w:val="006110B6"/>
@@ -9508,14 +9507,14 @@
       <w:lang w:val="fr-FR"/>
     </w:rPr>
   </w:style>
-  <w:style w:type="character" w:styleId="PageNumber">
+  <w:style w:type="character" w:styleId="Numrodepage">
     <w:name w:val="page number"/>
-    <w:basedOn w:val="DefaultParagraphFont"/>
+    <w:basedOn w:val="Policepardfaut"/>
     <w:rsid w:val="006110B6"/>
   </w:style>
-  <w:style w:type="table" w:styleId="TableGrid">
+  <w:style w:type="table" w:styleId="Grilledutableau">
     <w:name w:val="Table Grid"/>
-    <w:basedOn w:val="TableNormal"/>
+    <w:basedOn w:val="TableauNormal"/>
     <w:rsid w:val="00AF7342"/>
     <w:tblPr>
       <w:tblBorders>
@@ -9528,10 +9527,10 @@
       </w:tblBorders>
     </w:tblPr>
   </w:style>
-  <w:style w:type="character" w:customStyle="1" w:styleId="Heading1Char">
-    <w:name w:val="Heading 1 Char"/>
-    <w:basedOn w:val="DefaultParagraphFont"/>
-    <w:link w:val="Heading1"/>
+  <w:style w:type="character" w:customStyle="1" w:styleId="Titre1Car">
+    <w:name w:val="Titre 1 Car"/>
+    <w:basedOn w:val="Policepardfaut"/>
+    <w:link w:val="Titre1"/>
     <w:rsid w:val="000E6776"/>
     <w:rPr>
       <w:rFonts w:ascii="Arial" w:hAnsi="Arial"/>
@@ -9542,7 +9541,7 @@
       <w:lang w:val="fr-FR" w:eastAsia="fr-FR"/>
     </w:rPr>
   </w:style>
-  <w:style w:type="paragraph" w:styleId="TOC1">
+  <w:style w:type="paragraph" w:styleId="TM1">
     <w:name w:val="toc 1"/>
     <w:basedOn w:val="Normal"/>
     <w:next w:val="Normal"/>
@@ -9556,9 +9555,9 @@
       <w:lang w:val="fr-FR"/>
     </w:rPr>
   </w:style>
-  <w:style w:type="character" w:styleId="Hyperlink">
+  <w:style w:type="character" w:styleId="Lienhypertexte">
     <w:name w:val="Hyperlink"/>
-    <w:basedOn w:val="DefaultParagraphFont"/>
+    <w:basedOn w:val="Policepardfaut"/>
     <w:rsid w:val="009D11B6"/>
     <w:rPr>
       <w:color w:val="0000FF"/>
@@ -9566,9 +9565,9 @@
       <w:u w:val="single"/>
     </w:rPr>
   </w:style>
-  <w:style w:type="table" w:styleId="Table3Deffects3">
+  <w:style w:type="table" w:styleId="Effetsdetableau3D3">
     <w:name w:val="Table 3D effects 3"/>
-    <w:basedOn w:val="TableNormal"/>
+    <w:basedOn w:val="TableauNormal"/>
     <w:rsid w:val="00FE0160"/>
     <w:tblPr>
       <w:tblStyleRowBandSize w:val="1"/>
@@ -9652,9 +9651,9 @@
       </w:tcPr>
     </w:tblStylePr>
   </w:style>
-  <w:style w:type="table" w:styleId="TableWeb3">
+  <w:style w:type="table" w:styleId="Tableauweb3">
     <w:name w:val="Table Web 3"/>
-    <w:basedOn w:val="TableNormal"/>
+    <w:basedOn w:val="TableauNormal"/>
     <w:rsid w:val="00FE0160"/>
     <w:tblPr>
       <w:tblCellSpacing w:w="20" w:type="dxa"/>
@@ -9686,7 +9685,7 @@
       </w:tcPr>
     </w:tblStylePr>
   </w:style>
-  <w:style w:type="paragraph" w:styleId="TOC2">
+  <w:style w:type="paragraph" w:styleId="TM2">
     <w:name w:val="toc 2"/>
     <w:basedOn w:val="Normal"/>
     <w:next w:val="Normal"/>
@@ -9703,7 +9702,7 @@
       <w:lang w:val="fr-FR"/>
     </w:rPr>
   </w:style>
-  <w:style w:type="paragraph" w:styleId="TOC3">
+  <w:style w:type="paragraph" w:styleId="TM3">
     <w:name w:val="toc 3"/>
     <w:basedOn w:val="Normal"/>
     <w:next w:val="Normal"/>
@@ -9720,7 +9719,7 @@
       <w:lang w:val="fr-FR"/>
     </w:rPr>
   </w:style>
-  <w:style w:type="paragraph" w:styleId="Caption">
+  <w:style w:type="paragraph" w:styleId="Lgende">
     <w:name w:val="caption"/>
     <w:basedOn w:val="Normal"/>
     <w:next w:val="Normal"/>
@@ -9738,7 +9737,7 @@
       <w:lang w:val="fr-FR"/>
     </w:rPr>
   </w:style>
-  <w:style w:type="paragraph" w:styleId="FootnoteText">
+  <w:style w:type="paragraph" w:styleId="Notedebasdepage">
     <w:name w:val="footnote text"/>
     <w:basedOn w:val="Normal"/>
     <w:semiHidden/>
@@ -9750,16 +9749,16 @@
       <w:lang w:val="fr-FR"/>
     </w:rPr>
   </w:style>
-  <w:style w:type="character" w:styleId="FootnoteReference">
+  <w:style w:type="character" w:styleId="Appelnotedebasdep">
     <w:name w:val="footnote reference"/>
-    <w:basedOn w:val="DefaultParagraphFont"/>
+    <w:basedOn w:val="Policepardfaut"/>
     <w:semiHidden/>
     <w:rsid w:val="00243FCF"/>
     <w:rPr>
       <w:vertAlign w:val="superscript"/>
     </w:rPr>
   </w:style>
-  <w:style w:type="paragraph" w:styleId="TableofFigures">
+  <w:style w:type="paragraph" w:styleId="Tabledesillustrations">
     <w:name w:val="table of figures"/>
     <w:basedOn w:val="Normal"/>
     <w:next w:val="Normal"/>
@@ -9821,7 +9820,7 @@
   </w:style>
   <w:style w:type="character" w:customStyle="1" w:styleId="paragraphe2CarCar">
     <w:name w:val="paragraphe2 Car Car"/>
-    <w:basedOn w:val="DefaultParagraphFont"/>
+    <w:basedOn w:val="Policepardfaut"/>
     <w:link w:val="paragraphe2Car"/>
     <w:rsid w:val="007E3C88"/>
     <w:rPr>
@@ -9845,10 +9844,10 @@
       <w:lang w:val="fr-CA"/>
     </w:rPr>
   </w:style>
-  <w:style w:type="character" w:customStyle="1" w:styleId="Heading2Char">
-    <w:name w:val="Heading 2 Char"/>
-    <w:basedOn w:val="DefaultParagraphFont"/>
-    <w:link w:val="Heading2"/>
+  <w:style w:type="character" w:customStyle="1" w:styleId="Titre2Car">
+    <w:name w:val="Titre 2 Car"/>
+    <w:basedOn w:val="Policepardfaut"/>
+    <w:link w:val="Titre2"/>
     <w:rsid w:val="00EF568F"/>
     <w:rPr>
       <w:rFonts w:ascii="Arial" w:hAnsi="Arial" w:cs="Arial"/>
@@ -9858,10 +9857,10 @@
       <w:lang w:val="fr-FR" w:eastAsia="fr-FR"/>
     </w:rPr>
   </w:style>
-  <w:style w:type="paragraph" w:styleId="BodyText">
+  <w:style w:type="paragraph" w:styleId="Corpsdetexte">
     <w:name w:val="Body Text"/>
     <w:basedOn w:val="Normal"/>
-    <w:link w:val="BodyTextChar"/>
+    <w:link w:val="CorpsdetexteCar"/>
     <w:rsid w:val="00AF7342"/>
     <w:pPr>
       <w:spacing w:after="120"/>
@@ -9875,7 +9874,7 @@
   </w:style>
   <w:style w:type="paragraph" w:customStyle="1" w:styleId="TexteTableau">
     <w:name w:val="TexteTableau"/>
-    <w:basedOn w:val="BodyText"/>
+    <w:basedOn w:val="Corpsdetexte"/>
     <w:rsid w:val="008D06A1"/>
     <w:pPr>
       <w:spacing w:before="60" w:after="60"/>
@@ -9883,8 +9882,8 @@
   </w:style>
   <w:style w:type="paragraph" w:customStyle="1" w:styleId="email">
     <w:name w:val="email"/>
-    <w:basedOn w:val="BodyText"/>
-    <w:next w:val="BodyText"/>
+    <w:basedOn w:val="Corpsdetexte"/>
+    <w:next w:val="Corpsdetexte"/>
     <w:link w:val="emailCar"/>
     <w:rsid w:val="00620DC5"/>
     <w:rPr>
@@ -9892,10 +9891,10 @@
       <w:sz w:val="16"/>
     </w:rPr>
   </w:style>
-  <w:style w:type="character" w:customStyle="1" w:styleId="BodyTextChar">
-    <w:name w:val="Body Text Char"/>
-    <w:basedOn w:val="DefaultParagraphFont"/>
-    <w:link w:val="BodyText"/>
+  <w:style w:type="character" w:customStyle="1" w:styleId="CorpsdetexteCar">
+    <w:name w:val="Corps de texte Car"/>
+    <w:basedOn w:val="Policepardfaut"/>
+    <w:link w:val="Corpsdetexte"/>
     <w:rsid w:val="00620DC5"/>
     <w:rPr>
       <w:rFonts w:ascii="Arial" w:hAnsi="Arial"/>
@@ -9906,7 +9905,7 @@
   </w:style>
   <w:style w:type="character" w:customStyle="1" w:styleId="emailCar">
     <w:name w:val="email Car"/>
-    <w:basedOn w:val="BodyTextChar"/>
+    <w:basedOn w:val="CorpsdetexteCar"/>
     <w:link w:val="email"/>
     <w:rsid w:val="00620DC5"/>
     <w:rPr>
@@ -9919,8 +9918,8 @@
   </w:style>
   <w:style w:type="paragraph" w:customStyle="1" w:styleId="NOM">
     <w:name w:val="NOM"/>
-    <w:basedOn w:val="BodyText"/>
-    <w:next w:val="BodyText"/>
+    <w:basedOn w:val="Corpsdetexte"/>
+    <w:next w:val="Corpsdetexte"/>
     <w:link w:val="NOMCar"/>
     <w:rsid w:val="00EB446B"/>
     <w:pPr>
@@ -9933,7 +9932,7 @@
   </w:style>
   <w:style w:type="character" w:customStyle="1" w:styleId="NOMCar">
     <w:name w:val="NOM Car"/>
-    <w:basedOn w:val="BodyTextChar"/>
+    <w:basedOn w:val="CorpsdetexteCar"/>
     <w:link w:val="NOM"/>
     <w:rsid w:val="00EB446B"/>
     <w:rPr>
@@ -9945,10 +9944,10 @@
       <w:lang w:val="fr-FR" w:eastAsia="fr-FR" w:bidi="ar-SA"/>
     </w:rPr>
   </w:style>
-  <w:style w:type="paragraph" w:styleId="BalloonText">
+  <w:style w:type="paragraph" w:styleId="Textedebulles">
     <w:name w:val="Balloon Text"/>
     <w:basedOn w:val="Normal"/>
-    <w:link w:val="BalloonTextChar"/>
+    <w:link w:val="TextedebullesCar"/>
     <w:rsid w:val="00826A93"/>
     <w:rPr>
       <w:rFonts w:ascii="Tahoma" w:hAnsi="Tahoma" w:cs="Tahoma"/>
@@ -9957,10 +9956,10 @@
       <w:lang w:val="fr-FR"/>
     </w:rPr>
   </w:style>
-  <w:style w:type="character" w:customStyle="1" w:styleId="BalloonTextChar">
-    <w:name w:val="Balloon Text Char"/>
-    <w:basedOn w:val="DefaultParagraphFont"/>
-    <w:link w:val="BalloonText"/>
+  <w:style w:type="character" w:customStyle="1" w:styleId="TextedebullesCar">
+    <w:name w:val="Texte de bulles Car"/>
+    <w:basedOn w:val="Policepardfaut"/>
+    <w:link w:val="Textedebulles"/>
     <w:rsid w:val="00826A93"/>
     <w:rPr>
       <w:rFonts w:ascii="Tahoma" w:hAnsi="Tahoma" w:cs="Tahoma"/>
@@ -9969,7 +9968,7 @@
       <w:lang w:val="fr-FR" w:eastAsia="fr-FR"/>
     </w:rPr>
   </w:style>
-  <w:style w:type="paragraph" w:styleId="ListParagraph">
+  <w:style w:type="paragraph" w:styleId="Paragraphedeliste">
     <w:name w:val="List Paragraph"/>
     <w:basedOn w:val="Normal"/>
     <w:uiPriority w:val="34"/>
@@ -9986,9 +9985,9 @@
       <w:lang w:val="fr-FR"/>
     </w:rPr>
   </w:style>
-  <w:style w:type="character" w:styleId="FollowedHyperlink">
+  <w:style w:type="character" w:styleId="Lienhypertextesuivivisit">
     <w:name w:val="FollowedHyperlink"/>
-    <w:basedOn w:val="DefaultParagraphFont"/>
+    <w:basedOn w:val="Policepardfaut"/>
     <w:semiHidden/>
     <w:unhideWhenUsed/>
     <w:rsid w:val="00804806"/>
@@ -9997,9 +9996,9 @@
       <w:u w:val="single"/>
     </w:rPr>
   </w:style>
-  <w:style w:type="character" w:styleId="Strong">
+  <w:style w:type="character" w:styleId="lev">
     <w:name w:val="Strong"/>
-    <w:basedOn w:val="DefaultParagraphFont"/>
+    <w:basedOn w:val="Policepardfaut"/>
     <w:qFormat/>
     <w:rsid w:val="00EA002B"/>
     <w:rPr>
@@ -10009,7 +10008,7 @@
   </w:style>
   <w:style w:type="character" w:customStyle="1" w:styleId="Mentionnonrsolue1">
     <w:name w:val="Mention non résolue1"/>
-    <w:basedOn w:val="DefaultParagraphFont"/>
+    <w:basedOn w:val="Policepardfaut"/>
     <w:uiPriority w:val="99"/>
     <w:semiHidden/>
     <w:unhideWhenUsed/>
@@ -10021,7 +10020,7 @@
   </w:style>
   <w:style w:type="paragraph" w:customStyle="1" w:styleId="StyleTitre2CenturyGothic">
     <w:name w:val="Style Titre 2 + Century Gothic"/>
-    <w:basedOn w:val="Heading2"/>
+    <w:basedOn w:val="Titre2"/>
     <w:rsid w:val="009506B2"/>
     <w:pPr>
       <w:spacing w:after="120"/>
@@ -10031,11 +10030,11 @@
       <w:bCs/>
     </w:rPr>
   </w:style>
-  <w:style w:type="paragraph" w:styleId="Title">
+  <w:style w:type="paragraph" w:styleId="Titre">
     <w:name w:val="Title"/>
     <w:basedOn w:val="Normal"/>
     <w:next w:val="Normal"/>
-    <w:link w:val="TitleChar"/>
+    <w:link w:val="TitreCar"/>
     <w:qFormat/>
     <w:rsid w:val="004F574D"/>
     <w:pPr>
@@ -10049,10 +10048,10 @@
       <w:szCs w:val="56"/>
     </w:rPr>
   </w:style>
-  <w:style w:type="character" w:customStyle="1" w:styleId="TitleChar">
-    <w:name w:val="Title Char"/>
-    <w:basedOn w:val="DefaultParagraphFont"/>
-    <w:link w:val="Title"/>
+  <w:style w:type="character" w:customStyle="1" w:styleId="TitreCar">
+    <w:name w:val="Titre Car"/>
+    <w:basedOn w:val="Policepardfaut"/>
+    <w:link w:val="Titre"/>
     <w:rsid w:val="004F574D"/>
     <w:rPr>
       <w:rFonts w:asciiTheme="majorHAnsi" w:eastAsiaTheme="majorEastAsia" w:hAnsiTheme="majorHAnsi" w:cstheme="majorBidi"/>
@@ -10350,20 +10349,20 @@
 </file>
 
 <file path=customXml/item1.xml><?xml version="1.0" encoding="utf-8"?>
+<p:properties xmlns:p="http://schemas.microsoft.com/office/2006/metadata/properties" xmlns:xsi="http://www.w3.org/2001/XMLSchema-instance" xmlns:pc="http://schemas.microsoft.com/office/infopath/2007/PartnerControls">
+  <documentManagement>
+    <_activity xmlns="5050927d-c905-4765-a2b8-2c4fb84ebfbe" xsi:nil="true"/>
+  </documentManagement>
+</p:properties>
+</file>
+
+<file path=customXml/item2.xml><?xml version="1.0" encoding="utf-8"?>
 <?mso-contentType ?>
 <FormTemplates xmlns="http://schemas.microsoft.com/sharepoint/v3/contenttype/forms">
   <Display>DocumentLibraryForm</Display>
   <Edit>DocumentLibraryForm</Edit>
   <New>DocumentLibraryForm</New>
 </FormTemplates>
-</file>
-
-<file path=customXml/item2.xml><?xml version="1.0" encoding="utf-8"?>
-<p:properties xmlns:p="http://schemas.microsoft.com/office/2006/metadata/properties" xmlns:xsi="http://www.w3.org/2001/XMLSchema-instance" xmlns:pc="http://schemas.microsoft.com/office/infopath/2007/PartnerControls">
-  <documentManagement>
-    <_activity xmlns="5050927d-c905-4765-a2b8-2c4fb84ebfbe" xsi:nil="true"/>
-  </documentManagement>
-</p:properties>
 </file>
 
 <file path=customXml/item3.xml><?xml version="1.0" encoding="utf-8"?>
@@ -10606,19 +10605,19 @@
 </file>
 
 <file path=customXml/itemProps1.xml><?xml version="1.0" encoding="utf-8"?>
-<ds:datastoreItem xmlns:ds="http://schemas.openxmlformats.org/officeDocument/2006/customXml" ds:itemID="{649F966D-34B2-4A24-8ABC-37FCF87BB969}">
+<ds:datastoreItem xmlns:ds="http://schemas.openxmlformats.org/officeDocument/2006/customXml" ds:itemID="{1FEC9E11-7618-49B0-B2CE-A821B0FF7151}">
   <ds:schemaRefs>
-    <ds:schemaRef ds:uri="http://schemas.microsoft.com/sharepoint/v3/contenttype/forms"/>
+    <ds:schemaRef ds:uri="http://schemas.microsoft.com/office/2006/metadata/properties"/>
+    <ds:schemaRef ds:uri="http://schemas.microsoft.com/office/infopath/2007/PartnerControls"/>
+    <ds:schemaRef ds:uri="5050927d-c905-4765-a2b8-2c4fb84ebfbe"/>
   </ds:schemaRefs>
 </ds:datastoreItem>
 </file>
 
 <file path=customXml/itemProps2.xml><?xml version="1.0" encoding="utf-8"?>
-<ds:datastoreItem xmlns:ds="http://schemas.openxmlformats.org/officeDocument/2006/customXml" ds:itemID="{1FEC9E11-7618-49B0-B2CE-A821B0FF7151}">
+<ds:datastoreItem xmlns:ds="http://schemas.openxmlformats.org/officeDocument/2006/customXml" ds:itemID="{649F966D-34B2-4A24-8ABC-37FCF87BB969}">
   <ds:schemaRefs>
-    <ds:schemaRef ds:uri="http://schemas.microsoft.com/office/2006/metadata/properties"/>
-    <ds:schemaRef ds:uri="http://schemas.microsoft.com/office/infopath/2007/PartnerControls"/>
-    <ds:schemaRef ds:uri="5050927d-c905-4765-a2b8-2c4fb84ebfbe"/>
+    <ds:schemaRef ds:uri="http://schemas.microsoft.com/sharepoint/v3/contenttype/forms"/>
   </ds:schemaRefs>
 </ds:datastoreItem>
 </file>

</xml_diff>